<commit_message>
Updated cv with qr code
</commit_message>
<xml_diff>
--- a/static/resume/Michel_de_Bree-Resume.EN.docx
+++ b/static/resume/Michel_de_Bree-Resume.EN.docx
@@ -2,7 +2,7 @@
 <file path=word/document.xml><?xml version="1.0" encoding="utf-8"?>
 <w:document xmlns:w="http://schemas.openxmlformats.org/wordprocessingml/2006/main" xmlns:m="http://schemas.openxmlformats.org/officeDocument/2006/math" xmlns:r="http://schemas.openxmlformats.org/officeDocument/2006/relationships" xmlns:o="urn:schemas-microsoft-com:office:office" xmlns:v="urn:schemas-microsoft-com:vml" xmlns:w10="urn:schemas-microsoft-com:office:word" xmlns:a="http://schemas.openxmlformats.org/drawingml/2006/main" xmlns:pic="http://schemas.openxmlformats.org/drawingml/2006/picture" xmlns:wp="http://schemas.openxmlformats.org/drawingml/2006/wordprocessingDrawing">
   <w:body>
-    <w:bookmarkStart w:id="83" w:name="michel-de-bree"/>
+    <w:bookmarkStart w:id="86" w:name="michel-de-bree"/>
     <w:p>
       <w:pPr>
         <w:pStyle w:val="Heading1"/>
@@ -25,7 +25,7 @@
         <w:pStyle w:val="FirstParagraph"/>
       </w:pPr>
       <w:r>
-        <w:t xml:space="preserve">With over 17 years of experience in complex and dynamic IT landscapes, I am</w:t>
+        <w:t xml:space="preserve">With over 18 years of experience in complex and dynamic IT landscapes, I am</w:t>
       </w:r>
       <w:r>
         <w:t xml:space="preserve"> </w:t>
@@ -701,7 +701,7 @@
       </w:hyperlink>
     </w:p>
     <w:bookmarkEnd w:id="58"/>
-    <w:bookmarkStart w:id="67" w:name="personal-information"/>
+    <w:bookmarkStart w:id="70" w:name="personal-information"/>
     <w:p>
       <w:pPr>
         <w:pStyle w:val="Heading2"/>
@@ -712,7 +712,7 @@
     </w:p>
     <w:p>
       <w:pPr>
-        <w:pStyle w:val="CaptionedFigure"/>
+        <w:pStyle w:val="FirstParagraph"/>
       </w:pPr>
       <w:r>
         <w:drawing>
@@ -756,13 +756,50 @@
           </wp:inline>
         </w:drawing>
       </w:r>
-    </w:p>
-    <w:p>
-      <w:pPr>
-        <w:pStyle w:val="ImageCaption"/>
-      </w:pPr>
-      <w:r>
-        <w:t xml:space="preserve">Photo</w:t>
+      <w:r>
+        <w:t xml:space="preserve"> </w:t>
+      </w:r>
+      <w:r>
+        <w:drawing>
+          <wp:inline>
+            <wp:extent cx="1447800" cy="1447800"/>
+            <wp:effectExtent b="0" l="0" r="0" t="0"/>
+            <wp:docPr descr="Contact information" title="" id="63" name="Picture"/>
+            <a:graphic>
+              <a:graphicData uri="http://schemas.openxmlformats.org/drawingml/2006/picture">
+                <pic:pic>
+                  <pic:nvPicPr>
+                    <pic:cNvPr descr="Contact.png" id="64" name="Picture"/>
+                    <pic:cNvPicPr>
+                      <a:picLocks noChangeArrowheads="1" noChangeAspect="1"/>
+                    </pic:cNvPicPr>
+                  </pic:nvPicPr>
+                  <pic:blipFill>
+                    <a:blip r:embed="rId62"/>
+                    <a:stretch>
+                      <a:fillRect/>
+                    </a:stretch>
+                  </pic:blipFill>
+                  <pic:spPr bwMode="auto">
+                    <a:xfrm>
+                      <a:off x="0" y="0"/>
+                      <a:ext cx="1447800" cy="1447800"/>
+                    </a:xfrm>
+                    <a:prstGeom prst="rect">
+                      <a:avLst/>
+                    </a:prstGeom>
+                    <a:noFill/>
+                    <a:ln w="9525">
+                      <a:noFill/>
+                      <a:headEnd/>
+                      <a:tailEnd/>
+                    </a:ln>
+                  </pic:spPr>
+                </pic:pic>
+              </a:graphicData>
+            </a:graphic>
+          </wp:inline>
+        </w:drawing>
       </w:r>
     </w:p>
     <w:p>
@@ -779,7 +816,7 @@
       <w:r>
         <w:t xml:space="preserve"> </w:t>
       </w:r>
-      <w:hyperlink r:id="rId62">
+      <w:hyperlink r:id="rId65">
         <w:r>
           <w:rPr>
             <w:rStyle w:val="Hyperlink"/>
@@ -802,7 +839,7 @@
       <w:r>
         <w:t xml:space="preserve"> </w:t>
       </w:r>
-      <w:hyperlink r:id="rId63">
+      <w:hyperlink r:id="rId66">
         <w:r>
           <w:rPr>
             <w:rStyle w:val="Hyperlink"/>
@@ -843,7 +880,7 @@
       <w:r>
         <w:t xml:space="preserve"> </w:t>
       </w:r>
-      <w:hyperlink r:id="rId64">
+      <w:hyperlink r:id="rId67">
         <w:r>
           <w:rPr>
             <w:rStyle w:val="Hyperlink"/>
@@ -866,7 +903,7 @@
       <w:r>
         <w:t xml:space="preserve"> </w:t>
       </w:r>
-      <w:hyperlink r:id="rId65">
+      <w:hyperlink r:id="rId68">
         <w:r>
           <w:rPr>
             <w:rStyle w:val="Hyperlink"/>
@@ -889,7 +926,7 @@
       <w:r>
         <w:t xml:space="preserve"> </w:t>
       </w:r>
-      <w:hyperlink r:id="rId66">
+      <w:hyperlink r:id="rId69">
         <w:r>
           <w:rPr>
             <w:rStyle w:val="Hyperlink"/>
@@ -898,8 +935,8 @@
         </w:r>
       </w:hyperlink>
     </w:p>
-    <w:bookmarkEnd w:id="67"/>
-    <w:bookmarkStart w:id="82" w:name="experience"/>
+    <w:bookmarkEnd w:id="70"/>
+    <w:bookmarkStart w:id="85" w:name="experience"/>
     <w:p>
       <w:pPr>
         <w:pStyle w:val="Heading2"/>
@@ -947,7 +984,7 @@
       <w:r>
         <w:t xml:space="preserve"> </w:t>
       </w:r>
-      <w:hyperlink r:id="rId68">
+      <w:hyperlink r:id="rId71">
         <w:r>
           <w:rPr>
             <w:rStyle w:val="Hyperlink"/>
@@ -1151,7 +1188,7 @@
       <w:r>
         <w:t xml:space="preserve"> </w:t>
       </w:r>
-      <w:hyperlink r:id="rId69">
+      <w:hyperlink r:id="rId72">
         <w:r>
           <w:rPr>
             <w:rStyle w:val="Hyperlink"/>
@@ -1253,7 +1290,7 @@
       <w:r>
         <w:t xml:space="preserve"> </w:t>
       </w:r>
-      <w:hyperlink r:id="rId70">
+      <w:hyperlink r:id="rId73">
         <w:r>
           <w:rPr>
             <w:rStyle w:val="Hyperlink"/>
@@ -1325,7 +1362,7 @@
       <w:r>
         <w:t xml:space="preserve"> </w:t>
       </w:r>
-      <w:hyperlink r:id="rId71">
+      <w:hyperlink r:id="rId74">
         <w:r>
           <w:rPr>
             <w:rStyle w:val="Hyperlink"/>
@@ -1409,7 +1446,7 @@
       <w:r>
         <w:t xml:space="preserve"> </w:t>
       </w:r>
-      <w:hyperlink r:id="rId65">
+      <w:hyperlink r:id="rId68">
         <w:r>
           <w:rPr>
             <w:rStyle w:val="Hyperlink"/>
@@ -1457,7 +1494,7 @@
       <w:r>
         <w:t xml:space="preserve"> </w:t>
       </w:r>
-      <w:hyperlink r:id="rId72">
+      <w:hyperlink r:id="rId75">
         <w:r>
           <w:rPr>
             <w:rStyle w:val="Hyperlink"/>
@@ -1574,7 +1611,7 @@
       <w:r>
         <w:t xml:space="preserve"> </w:t>
       </w:r>
-      <w:hyperlink r:id="rId73">
+      <w:hyperlink r:id="rId76">
         <w:r>
           <w:rPr>
             <w:rStyle w:val="Hyperlink"/>
@@ -1637,7 +1674,7 @@
       <w:r>
         <w:t xml:space="preserve"> </w:t>
       </w:r>
-      <w:hyperlink r:id="rId74">
+      <w:hyperlink r:id="rId77">
         <w:r>
           <w:rPr>
             <w:rStyle w:val="Hyperlink"/>
@@ -1685,7 +1722,7 @@
       <w:r>
         <w:t xml:space="preserve"> </w:t>
       </w:r>
-      <w:hyperlink r:id="rId75">
+      <w:hyperlink r:id="rId78">
         <w:r>
           <w:rPr>
             <w:rStyle w:val="Hyperlink"/>
@@ -1733,7 +1770,7 @@
       <w:r>
         <w:t xml:space="preserve"> </w:t>
       </w:r>
-      <w:hyperlink r:id="rId76">
+      <w:hyperlink r:id="rId79">
         <w:r>
           <w:rPr>
             <w:rStyle w:val="Hyperlink"/>
@@ -1781,7 +1818,7 @@
       <w:r>
         <w:t xml:space="preserve"> </w:t>
       </w:r>
-      <w:hyperlink r:id="rId77">
+      <w:hyperlink r:id="rId80">
         <w:r>
           <w:rPr>
             <w:rStyle w:val="Hyperlink"/>
@@ -1814,7 +1851,7 @@
       <w:r>
         <w:t xml:space="preserve"> </w:t>
       </w:r>
-      <w:hyperlink r:id="rId78">
+      <w:hyperlink r:id="rId81">
         <w:r>
           <w:rPr>
             <w:rStyle w:val="Hyperlink"/>
@@ -1833,7 +1870,7 @@
       <w:r>
         <w:t xml:space="preserve"> </w:t>
       </w:r>
-      <w:hyperlink r:id="rId79">
+      <w:hyperlink r:id="rId82">
         <w:r>
           <w:rPr>
             <w:rStyle w:val="Hyperlink"/>
@@ -1847,7 +1884,7 @@
       <w:r>
         <w:t xml:space="preserve"> </w:t>
       </w:r>
-      <w:hyperlink r:id="rId80">
+      <w:hyperlink r:id="rId83">
         <w:r>
           <w:rPr>
             <w:rStyle w:val="Hyperlink"/>
@@ -1867,7 +1904,7 @@
       <w:r>
         <w:t xml:space="preserve"> </w:t>
       </w:r>
-      <w:hyperlink r:id="rId81">
+      <w:hyperlink r:id="rId84">
         <w:r>
           <w:rPr>
             <w:rStyle w:val="Hyperlink"/>
@@ -1876,8 +1913,8 @@
         </w:r>
       </w:hyperlink>
     </w:p>
-    <w:bookmarkEnd w:id="82"/>
-    <w:bookmarkEnd w:id="83"/>
+    <w:bookmarkEnd w:id="85"/>
+    <w:bookmarkEnd w:id="86"/>
     <w:sectPr/>
   </w:body>
 </w:document>
@@ -2197,6 +2234,25 @@
       <w:jc w:val="center"/>
     </w:pPr>
   </w:style>
+  <w:style w:customStyle="1" w:styleId="AbstractTitle" w:type="paragraph">
+    <w:name w:val="Abstract Title"/>
+    <w:basedOn w:val="Normal"/>
+    <w:next w:val="Abstract"/>
+    <w:qFormat/>
+    <w:pPr>
+      <w:keepNext/>
+      <w:keepLines/>
+      <w:jc w:val="center"/>
+      <w:spacing w:after="0" w:before="300"/>
+    </w:pPr>
+    <w:rPr>
+      <w:sz w:val="20"/>
+      <w:szCs w:val="20"/>
+      <w:b/>
+      <w:color w:val="345A8A"/>
+      &gt;
+    </w:rPr>
+  </w:style>
   <w:style w:customStyle="1" w:styleId="Abstract" w:type="paragraph">
     <w:name w:val="Abstract"/>
     <w:basedOn w:val="Normal"/>
@@ -2205,7 +2261,7 @@
     <w:pPr>
       <w:keepNext/>
       <w:keepLines/>
-      <w:spacing w:after="300" w:before="300"/>
+      <w:spacing w:after="300" w:before="100"/>
     </w:pPr>
     <w:rPr>
       <w:sz w:val="20"/>
@@ -2652,7 +2708,10 @@
   <w:style w:type="character" w:customStyle="1" w:styleId="ImportTok">
     <w:name w:val="ImportTok"/>
     <w:basedOn w:val="VerbatimChar"/>
-    <w:rPr/>
+    <w:rPr>
+      <w:color w:val="008000"/>
+      <w:b/>
+    </w:rPr>
   </w:style>
   <w:style w:type="character" w:customStyle="1" w:styleId="CommentTok">
     <w:name w:val="CommentTok"/>
@@ -2727,7 +2786,9 @@
   <w:style w:type="character" w:customStyle="1" w:styleId="BuiltInTok">
     <w:name w:val="BuiltInTok"/>
     <w:basedOn w:val="VerbatimChar"/>
-    <w:rPr/>
+    <w:rPr>
+      <w:color w:val="008000"/>
+    </w:rPr>
   </w:style>
   <w:style w:type="character" w:customStyle="1" w:styleId="ExtensionTok">
     <w:name w:val="ExtensionTok"/>

</xml_diff>

<commit_message>
Replaced QR code with generated QR
</commit_message>
<xml_diff>
--- a/static/resume/Michel_de_Bree-Resume.EN.docx
+++ b/static/resume/Michel_de_Bree-Resume.EN.docx
@@ -762,14 +762,14 @@
       <w:r>
         <w:drawing>
           <wp:inline>
-            <wp:extent cx="1447800" cy="1447800"/>
+            <wp:extent cx="1752600" cy="1752600"/>
             <wp:effectExtent b="0" l="0" r="0" t="0"/>
             <wp:docPr descr="Contact information" title="" id="63" name="Picture"/>
             <a:graphic>
               <a:graphicData uri="http://schemas.openxmlformats.org/drawingml/2006/picture">
                 <pic:pic>
                   <pic:nvPicPr>
-                    <pic:cNvPr descr="Contact.png" id="64" name="Picture"/>
+                    <pic:cNvPr descr="QR.png" id="64" name="Picture"/>
                     <pic:cNvPicPr>
                       <a:picLocks noChangeArrowheads="1" noChangeAspect="1"/>
                     </pic:cNvPicPr>
@@ -783,7 +783,7 @@
                   <pic:spPr bwMode="auto">
                     <a:xfrm>
                       <a:off x="0" y="0"/>
-                      <a:ext cx="1447800" cy="1447800"/>
+                      <a:ext cx="1752600" cy="1752600"/>
                     </a:xfrm>
                     <a:prstGeom prst="rect">
                       <a:avLst/>

</xml_diff>

<commit_message>
Added link and QR code to vcf file
</commit_message>
<xml_diff>
--- a/static/resume/Michel_de_Bree-Resume.EN.docx
+++ b/static/resume/Michel_de_Bree-Resume.EN.docx
@@ -11,7 +11,7 @@
         <w:t xml:space="preserve">Michel de Bree</w:t>
       </w:r>
     </w:p>
-    <w:bookmarkStart w:id="58" w:name="freelance-full-stack-java-developer"/>
+    <w:bookmarkStart w:id="57" w:name="freelance-full-stack-java-developer"/>
     <w:p>
       <w:pPr>
         <w:pStyle w:val="Heading2"/>
@@ -526,7 +526,7 @@
           <w:rPr>
             <w:rStyle w:val="Hyperlink"/>
           </w:rPr>
-          <w:t xml:space="preserve">Enzyme</w:t>
+          <w:t xml:space="preserve">Wiremock</w:t>
         </w:r>
       </w:hyperlink>
       <w:r>
@@ -543,7 +543,7 @@
           <w:rPr>
             <w:rStyle w:val="Hyperlink"/>
           </w:rPr>
-          <w:t xml:space="preserve">Wiremock</w:t>
+          <w:t xml:space="preserve">Cucumber</w:t>
         </w:r>
       </w:hyperlink>
       <w:r>
@@ -560,7 +560,7 @@
           <w:rPr>
             <w:rStyle w:val="Hyperlink"/>
           </w:rPr>
-          <w:t xml:space="preserve">Cucumber</w:t>
+          <w:t xml:space="preserve">Selenium</w:t>
         </w:r>
       </w:hyperlink>
       <w:r>
@@ -573,23 +573,6 @@
         <w:t xml:space="preserve"> </w:t>
       </w:r>
       <w:hyperlink r:id="rId50">
-        <w:r>
-          <w:rPr>
-            <w:rStyle w:val="Hyperlink"/>
-          </w:rPr>
-          <w:t xml:space="preserve">Selenium</w:t>
-        </w:r>
-      </w:hyperlink>
-      <w:r>
-        <w:t xml:space="preserve"> </w:t>
-      </w:r>
-      <w:r>
-        <w:t xml:space="preserve">/</w:t>
-      </w:r>
-      <w:r>
-        <w:t xml:space="preserve"> </w:t>
-      </w:r>
-      <w:hyperlink r:id="rId51">
         <w:r>
           <w:rPr>
             <w:rStyle w:val="Hyperlink"/>
@@ -606,12 +589,29 @@
         </w:numPr>
         <w:pStyle w:val="Compact"/>
       </w:pPr>
+      <w:hyperlink r:id="rId51">
+        <w:r>
+          <w:rPr>
+            <w:rStyle w:val="Hyperlink"/>
+          </w:rPr>
+          <w:t xml:space="preserve">Git</w:t>
+        </w:r>
+      </w:hyperlink>
+      <w:r>
+        <w:t xml:space="preserve"> </w:t>
+      </w:r>
+      <w:r>
+        <w:t xml:space="preserve">/</w:t>
+      </w:r>
+      <w:r>
+        <w:t xml:space="preserve"> </w:t>
+      </w:r>
       <w:hyperlink r:id="rId52">
         <w:r>
           <w:rPr>
             <w:rStyle w:val="Hyperlink"/>
           </w:rPr>
-          <w:t xml:space="preserve">Git</w:t>
+          <w:t xml:space="preserve">Gitlab</w:t>
         </w:r>
       </w:hyperlink>
       <w:r>
@@ -628,7 +628,7 @@
           <w:rPr>
             <w:rStyle w:val="Hyperlink"/>
           </w:rPr>
-          <w:t xml:space="preserve">Gitlab</w:t>
+          <w:t xml:space="preserve">Maven</w:t>
         </w:r>
       </w:hyperlink>
       <w:r>
@@ -645,7 +645,7 @@
           <w:rPr>
             <w:rStyle w:val="Hyperlink"/>
           </w:rPr>
-          <w:t xml:space="preserve">Maven</w:t>
+          <w:t xml:space="preserve">JIRA</w:t>
         </w:r>
       </w:hyperlink>
       <w:r>
@@ -662,7 +662,7 @@
           <w:rPr>
             <w:rStyle w:val="Hyperlink"/>
           </w:rPr>
-          <w:t xml:space="preserve">JIRA</w:t>
+          <w:t xml:space="preserve">Confluence</w:t>
         </w:r>
       </w:hyperlink>
       <w:r>
@@ -679,28 +679,11 @@
           <w:rPr>
             <w:rStyle w:val="Hyperlink"/>
           </w:rPr>
-          <w:t xml:space="preserve">Confluence</w:t>
-        </w:r>
-      </w:hyperlink>
-      <w:r>
-        <w:t xml:space="preserve"> </w:t>
-      </w:r>
-      <w:r>
-        <w:t xml:space="preserve">/</w:t>
-      </w:r>
-      <w:r>
-        <w:t xml:space="preserve"> </w:t>
-      </w:r>
-      <w:hyperlink r:id="rId57">
-        <w:r>
-          <w:rPr>
-            <w:rStyle w:val="Hyperlink"/>
-          </w:rPr>
           <w:t xml:space="preserve">SonarQube</w:t>
         </w:r>
       </w:hyperlink>
     </w:p>
-    <w:bookmarkEnd w:id="58"/>
+    <w:bookmarkEnd w:id="57"/>
     <w:bookmarkStart w:id="70" w:name="personal-information"/>
     <w:p>
       <w:pPr>
@@ -712,25 +695,25 @@
     </w:p>
     <w:p>
       <w:pPr>
-        <w:pStyle w:val="FirstParagraph"/>
+        <w:pStyle w:val="CaptionedFigure"/>
       </w:pPr>
       <w:r>
         <w:drawing>
           <wp:inline>
             <wp:extent cx="1905000" cy="1905000"/>
             <wp:effectExtent b="0" l="0" r="0" t="0"/>
-            <wp:docPr descr="Photo" title="" id="60" name="Picture"/>
+            <wp:docPr descr="Photo" title="" id="59" name="Picture"/>
             <a:graphic>
               <a:graphicData uri="http://schemas.openxmlformats.org/drawingml/2006/picture">
                 <pic:pic>
                   <pic:nvPicPr>
-                    <pic:cNvPr descr="Photo.jpg" id="61" name="Picture"/>
+                    <pic:cNvPr descr="Photo.jpg" id="60" name="Picture"/>
                     <pic:cNvPicPr>
                       <a:picLocks noChangeArrowheads="1" noChangeAspect="1"/>
                     </pic:cNvPicPr>
                   </pic:nvPicPr>
                   <pic:blipFill>
-                    <a:blip r:embed="rId59"/>
+                    <a:blip r:embed="rId58"/>
                     <a:stretch>
                       <a:fillRect/>
                     </a:stretch>
@@ -756,26 +739,169 @@
           </wp:inline>
         </w:drawing>
       </w:r>
-      <w:r>
-        <w:t xml:space="preserve"> </w:t>
-      </w:r>
+    </w:p>
+    <w:p>
+      <w:pPr>
+        <w:pStyle w:val="ImageCaption"/>
+      </w:pPr>
+      <w:r>
+        <w:t xml:space="preserve">Photo</w:t>
+      </w:r>
+    </w:p>
+    <w:p>
+      <w:pPr>
+        <w:numPr>
+          <w:ilvl w:val="0"/>
+          <w:numId w:val="1002"/>
+        </w:numPr>
+        <w:pStyle w:val="Compact"/>
+      </w:pPr>
+      <w:r>
+        <w:t xml:space="preserve">Year of birth:</w:t>
+      </w:r>
+      <w:r>
+        <w:t xml:space="preserve"> </w:t>
+      </w:r>
+      <w:hyperlink r:id="rId61">
+        <w:r>
+          <w:rPr>
+            <w:rStyle w:val="Hyperlink"/>
+          </w:rPr>
+          <w:t xml:space="preserve">1972</w:t>
+        </w:r>
+      </w:hyperlink>
+    </w:p>
+    <w:p>
+      <w:pPr>
+        <w:numPr>
+          <w:ilvl w:val="0"/>
+          <w:numId w:val="1002"/>
+        </w:numPr>
+        <w:pStyle w:val="Compact"/>
+      </w:pPr>
+      <w:r>
+        <w:t xml:space="preserve">Residence:</w:t>
+      </w:r>
+      <w:r>
+        <w:t xml:space="preserve"> </w:t>
+      </w:r>
+      <w:hyperlink r:id="rId62">
+        <w:r>
+          <w:rPr>
+            <w:rStyle w:val="Hyperlink"/>
+          </w:rPr>
+          <w:t xml:space="preserve">The Hague</w:t>
+        </w:r>
+      </w:hyperlink>
+      <w:r>
+        <w:t xml:space="preserve"> </w:t>
+      </w:r>
+      <w:r>
+        <w:t xml:space="preserve">/ The Netherlands</w:t>
+      </w:r>
+    </w:p>
+    <w:p>
+      <w:pPr>
+        <w:numPr>
+          <w:ilvl w:val="0"/>
+          <w:numId w:val="1002"/>
+        </w:numPr>
+        <w:pStyle w:val="Compact"/>
+      </w:pPr>
+      <w:r>
+        <w:t xml:space="preserve">Languages: Dutch (native), English (fluent)</w:t>
+      </w:r>
+    </w:p>
+    <w:p>
+      <w:pPr>
+        <w:numPr>
+          <w:ilvl w:val="0"/>
+          <w:numId w:val="1002"/>
+        </w:numPr>
+        <w:pStyle w:val="Compact"/>
+      </w:pPr>
+      <w:r>
+        <w:t xml:space="preserve">E-mail:</w:t>
+      </w:r>
+      <w:r>
+        <w:t xml:space="preserve"> </w:t>
+      </w:r>
+      <w:hyperlink r:id="rId63">
+        <w:r>
+          <w:rPr>
+            <w:rStyle w:val="Hyperlink"/>
+          </w:rPr>
+          <w:t xml:space="preserve">michel@micheldebree.nl</w:t>
+        </w:r>
+      </w:hyperlink>
+    </w:p>
+    <w:p>
+      <w:pPr>
+        <w:numPr>
+          <w:ilvl w:val="0"/>
+          <w:numId w:val="1002"/>
+        </w:numPr>
+        <w:pStyle w:val="Compact"/>
+      </w:pPr>
+      <w:r>
+        <w:t xml:space="preserve">Website:</w:t>
+      </w:r>
+      <w:r>
+        <w:t xml:space="preserve"> </w:t>
+      </w:r>
+      <w:hyperlink r:id="rId64">
+        <w:r>
+          <w:rPr>
+            <w:rStyle w:val="Hyperlink"/>
+          </w:rPr>
+          <w:t xml:space="preserve">micheldebree.nl</w:t>
+        </w:r>
+      </w:hyperlink>
+    </w:p>
+    <w:p>
+      <w:pPr>
+        <w:numPr>
+          <w:ilvl w:val="0"/>
+          <w:numId w:val="1002"/>
+        </w:numPr>
+        <w:pStyle w:val="Compact"/>
+      </w:pPr>
+      <w:r>
+        <w:t xml:space="preserve">LinkedIn:</w:t>
+      </w:r>
+      <w:r>
+        <w:t xml:space="preserve"> </w:t>
+      </w:r>
+      <w:hyperlink r:id="rId65">
+        <w:r>
+          <w:rPr>
+            <w:rStyle w:val="Hyperlink"/>
+          </w:rPr>
+          <w:t xml:space="preserve">nl.linkedin.com/in/micheldebree</w:t>
+        </w:r>
+      </w:hyperlink>
+    </w:p>
+    <w:p>
+      <w:pPr>
+        <w:pStyle w:val="CaptionedFigure"/>
+      </w:pPr>
       <w:r>
         <w:drawing>
           <wp:inline>
-            <wp:extent cx="1752600" cy="1752600"/>
+            <wp:extent cx="1429554" cy="1429554"/>
             <wp:effectExtent b="0" l="0" r="0" t="0"/>
-            <wp:docPr descr="Contact information" title="" id="63" name="Picture"/>
+            <wp:docPr descr="Contact information" title="" id="67" name="Picture"/>
             <a:graphic>
               <a:graphicData uri="http://schemas.openxmlformats.org/drawingml/2006/picture">
                 <pic:pic>
                   <pic:nvPicPr>
-                    <pic:cNvPr descr="QR.png" id="64" name="Picture"/>
+                    <pic:cNvPr descr="QR.png" id="68" name="Picture"/>
                     <pic:cNvPicPr>
                       <a:picLocks noChangeArrowheads="1" noChangeAspect="1"/>
                     </pic:cNvPicPr>
                   </pic:nvPicPr>
                   <pic:blipFill>
-                    <a:blip r:embed="rId62"/>
+                    <a:blip r:embed="rId66"/>
                     <a:stretch>
                       <a:fillRect/>
                     </a:stretch>
@@ -783,7 +909,7 @@
                   <pic:spPr bwMode="auto">
                     <a:xfrm>
                       <a:off x="0" y="0"/>
-                      <a:ext cx="1752600" cy="1752600"/>
+                      <a:ext cx="1429554" cy="1429554"/>
                     </a:xfrm>
                     <a:prstGeom prst="rect">
                       <a:avLst/>
@@ -804,134 +930,22 @@
     </w:p>
     <w:p>
       <w:pPr>
-        <w:numPr>
-          <w:ilvl w:val="0"/>
-          <w:numId w:val="1002"/>
-        </w:numPr>
-        <w:pStyle w:val="Compact"/>
-      </w:pPr>
-      <w:r>
-        <w:t xml:space="preserve">Year of birth:</w:t>
-      </w:r>
-      <w:r>
-        <w:t xml:space="preserve"> </w:t>
-      </w:r>
-      <w:hyperlink r:id="rId65">
-        <w:r>
-          <w:rPr>
-            <w:rStyle w:val="Hyperlink"/>
-          </w:rPr>
-          <w:t xml:space="preserve">1972</w:t>
-        </w:r>
-      </w:hyperlink>
-    </w:p>
-    <w:p>
-      <w:pPr>
-        <w:numPr>
-          <w:ilvl w:val="0"/>
-          <w:numId w:val="1002"/>
-        </w:numPr>
-        <w:pStyle w:val="Compact"/>
-      </w:pPr>
-      <w:r>
-        <w:t xml:space="preserve">Residence:</w:t>
-      </w:r>
-      <w:r>
-        <w:t xml:space="preserve"> </w:t>
-      </w:r>
-      <w:hyperlink r:id="rId66">
-        <w:r>
-          <w:rPr>
-            <w:rStyle w:val="Hyperlink"/>
-          </w:rPr>
-          <w:t xml:space="preserve">The Hague</w:t>
-        </w:r>
-      </w:hyperlink>
-      <w:r>
-        <w:t xml:space="preserve"> </w:t>
-      </w:r>
-      <w:r>
-        <w:t xml:space="preserve">/ The Netherlands</w:t>
-      </w:r>
-    </w:p>
-    <w:p>
-      <w:pPr>
-        <w:numPr>
-          <w:ilvl w:val="0"/>
-          <w:numId w:val="1002"/>
-        </w:numPr>
-        <w:pStyle w:val="Compact"/>
-      </w:pPr>
-      <w:r>
-        <w:t xml:space="preserve">Languages: Dutch (native), English (fluent)</w:t>
-      </w:r>
-    </w:p>
-    <w:p>
-      <w:pPr>
-        <w:numPr>
-          <w:ilvl w:val="0"/>
-          <w:numId w:val="1002"/>
-        </w:numPr>
-        <w:pStyle w:val="Compact"/>
-      </w:pPr>
-      <w:r>
-        <w:t xml:space="preserve">E-mail:</w:t>
-      </w:r>
-      <w:r>
-        <w:t xml:space="preserve"> </w:t>
-      </w:r>
-      <w:hyperlink r:id="rId67">
-        <w:r>
-          <w:rPr>
-            <w:rStyle w:val="Hyperlink"/>
-          </w:rPr>
-          <w:t xml:space="preserve">michel@micheldebree.nl</w:t>
-        </w:r>
-      </w:hyperlink>
-    </w:p>
-    <w:p>
-      <w:pPr>
-        <w:numPr>
-          <w:ilvl w:val="0"/>
-          <w:numId w:val="1002"/>
-        </w:numPr>
-        <w:pStyle w:val="Compact"/>
-      </w:pPr>
-      <w:r>
-        <w:t xml:space="preserve">Website:</w:t>
-      </w:r>
-      <w:r>
-        <w:t xml:space="preserve"> </w:t>
-      </w:r>
-      <w:hyperlink r:id="rId68">
-        <w:r>
-          <w:rPr>
-            <w:rStyle w:val="Hyperlink"/>
-          </w:rPr>
-          <w:t xml:space="preserve">micheldebree.nl</w:t>
-        </w:r>
-      </w:hyperlink>
-    </w:p>
-    <w:p>
-      <w:pPr>
-        <w:numPr>
-          <w:ilvl w:val="0"/>
-          <w:numId w:val="1002"/>
-        </w:numPr>
-        <w:pStyle w:val="Compact"/>
-      </w:pPr>
-      <w:r>
-        <w:t xml:space="preserve">LinkedIn:</w:t>
-      </w:r>
-      <w:r>
-        <w:t xml:space="preserve"> </w:t>
-      </w:r>
+        <w:pStyle w:val="ImageCaption"/>
+      </w:pPr>
+      <w:r>
+        <w:t xml:space="preserve">Contact information</w:t>
+      </w:r>
+    </w:p>
+    <w:p>
+      <w:pPr>
+        <w:pStyle w:val="BodyText"/>
+      </w:pPr>
       <w:hyperlink r:id="rId69">
         <w:r>
           <w:rPr>
             <w:rStyle w:val="Hyperlink"/>
           </w:rPr>
-          <w:t xml:space="preserve">nl.linkedin.com/in/micheldebree</w:t>
+          <w:t xml:space="preserve">Add to contacts</w:t>
         </w:r>
       </w:hyperlink>
     </w:p>
@@ -1446,7 +1460,7 @@
       <w:r>
         <w:t xml:space="preserve"> </w:t>
       </w:r>
-      <w:hyperlink r:id="rId68">
+      <w:hyperlink r:id="rId64">
         <w:r>
           <w:rPr>
             <w:rStyle w:val="Hyperlink"/>

</xml_diff>

<commit_message>
Added CSDb events calendar
</commit_message>
<xml_diff>
--- a/static/resume/Michel_de_Bree-Resume.EN.docx
+++ b/static/resume/Michel_de_Bree-Resume.EN.docx
@@ -56,11 +56,11 @@
     </w:p>
     <w:p>
       <w:pPr>
+        <w:pStyle w:val="Compact"/>
         <w:numPr>
           <w:ilvl w:val="0"/>
           <w:numId w:val="1001"/>
         </w:numPr>
-        <w:pStyle w:val="Compact"/>
       </w:pPr>
       <w:hyperlink r:id="rId20">
         <w:r>
@@ -90,11 +90,11 @@
     </w:p>
     <w:p>
       <w:pPr>
+        <w:pStyle w:val="Compact"/>
         <w:numPr>
           <w:ilvl w:val="0"/>
           <w:numId w:val="1001"/>
         </w:numPr>
-        <w:pStyle w:val="Compact"/>
       </w:pPr>
       <w:hyperlink r:id="rId22">
         <w:r>
@@ -192,11 +192,11 @@
     </w:p>
     <w:p>
       <w:pPr>
+        <w:pStyle w:val="Compact"/>
         <w:numPr>
           <w:ilvl w:val="0"/>
           <w:numId w:val="1001"/>
         </w:numPr>
-        <w:pStyle w:val="Compact"/>
       </w:pPr>
       <w:hyperlink r:id="rId28">
         <w:r>
@@ -362,11 +362,11 @@
     </w:p>
     <w:p>
       <w:pPr>
+        <w:pStyle w:val="Compact"/>
         <w:numPr>
           <w:ilvl w:val="0"/>
           <w:numId w:val="1001"/>
         </w:numPr>
-        <w:pStyle w:val="Compact"/>
       </w:pPr>
       <w:hyperlink r:id="rId38">
         <w:r>
@@ -447,11 +447,11 @@
     </w:p>
     <w:p>
       <w:pPr>
+        <w:pStyle w:val="Compact"/>
         <w:numPr>
           <w:ilvl w:val="0"/>
           <w:numId w:val="1001"/>
         </w:numPr>
-        <w:pStyle w:val="Compact"/>
       </w:pPr>
       <w:hyperlink r:id="rId43">
         <w:r>
@@ -583,11 +583,11 @@
     </w:p>
     <w:p>
       <w:pPr>
+        <w:pStyle w:val="Compact"/>
         <w:numPr>
           <w:ilvl w:val="0"/>
           <w:numId w:val="1001"/>
         </w:numPr>
-        <w:pStyle w:val="Compact"/>
       </w:pPr>
       <w:hyperlink r:id="rId51">
         <w:r>
@@ -750,11 +750,11 @@
     </w:p>
     <w:p>
       <w:pPr>
+        <w:pStyle w:val="Compact"/>
         <w:numPr>
           <w:ilvl w:val="0"/>
           <w:numId w:val="1002"/>
         </w:numPr>
-        <w:pStyle w:val="Compact"/>
       </w:pPr>
       <w:r>
         <w:t xml:space="preserve">Year of birth:</w:t>
@@ -773,11 +773,11 @@
     </w:p>
     <w:p>
       <w:pPr>
+        <w:pStyle w:val="Compact"/>
         <w:numPr>
           <w:ilvl w:val="0"/>
           <w:numId w:val="1002"/>
         </w:numPr>
-        <w:pStyle w:val="Compact"/>
       </w:pPr>
       <w:r>
         <w:t xml:space="preserve">Residence:</w:t>
@@ -802,11 +802,11 @@
     </w:p>
     <w:p>
       <w:pPr>
+        <w:pStyle w:val="Compact"/>
         <w:numPr>
           <w:ilvl w:val="0"/>
           <w:numId w:val="1002"/>
         </w:numPr>
-        <w:pStyle w:val="Compact"/>
       </w:pPr>
       <w:r>
         <w:t xml:space="preserve">Languages: Dutch (native), English (fluent)</w:t>
@@ -814,11 +814,11 @@
     </w:p>
     <w:p>
       <w:pPr>
+        <w:pStyle w:val="Compact"/>
         <w:numPr>
           <w:ilvl w:val="0"/>
           <w:numId w:val="1002"/>
         </w:numPr>
-        <w:pStyle w:val="Compact"/>
       </w:pPr>
       <w:r>
         <w:t xml:space="preserve">E-mail:</w:t>
@@ -837,11 +837,11 @@
     </w:p>
     <w:p>
       <w:pPr>
+        <w:pStyle w:val="Compact"/>
         <w:numPr>
           <w:ilvl w:val="0"/>
           <w:numId w:val="1002"/>
         </w:numPr>
-        <w:pStyle w:val="Compact"/>
       </w:pPr>
       <w:r>
         <w:t xml:space="preserve">Website:</w:t>
@@ -860,11 +860,11 @@
     </w:p>
     <w:p>
       <w:pPr>
+        <w:pStyle w:val="Compact"/>
         <w:numPr>
           <w:ilvl w:val="0"/>
           <w:numId w:val="1002"/>
         </w:numPr>
-        <w:pStyle w:val="Compact"/>
       </w:pPr>
       <w:r>
         <w:t xml:space="preserve">LinkedIn:</w:t>
@@ -968,8 +968,8 @@
       </w:pPr>
       <w:r>
         <w:rPr>
+          <w:i/>
           <w:iCs/>
-          <w:i/>
         </w:rPr>
         <w:t xml:space="preserve">2018–now</w:t>
       </w:r>
@@ -984,8 +984,8 @@
       </w:r>
       <w:r>
         <w:rPr>
+          <w:b/>
           <w:bCs/>
-          <w:b/>
         </w:rPr>
         <w:t xml:space="preserve">Legislative rule engine with supporting interfaces</w:t>
       </w:r>
@@ -1015,11 +1015,11 @@
     </w:p>
     <w:p>
       <w:pPr>
+        <w:pStyle w:val="Compact"/>
         <w:numPr>
           <w:ilvl w:val="1"/>
           <w:numId w:val="1004"/>
         </w:numPr>
-        <w:pStyle w:val="Compact"/>
       </w:pPr>
       <w:r>
         <w:t xml:space="preserve">Lead frontend (React / REST)</w:t>
@@ -1027,11 +1027,11 @@
     </w:p>
     <w:p>
       <w:pPr>
+        <w:pStyle w:val="Compact"/>
         <w:numPr>
           <w:ilvl w:val="1"/>
           <w:numId w:val="1004"/>
         </w:numPr>
-        <w:pStyle w:val="Compact"/>
       </w:pPr>
       <w:r>
         <w:t xml:space="preserve">Component lead backend</w:t>
@@ -1045,11 +1045,11 @@
     </w:p>
     <w:p>
       <w:pPr>
+        <w:pStyle w:val="Compact"/>
         <w:numPr>
           <w:ilvl w:val="1"/>
           <w:numId w:val="1004"/>
         </w:numPr>
-        <w:pStyle w:val="Compact"/>
       </w:pPr>
       <w:r>
         <w:t xml:space="preserve">Implementation of new features, changes and bug fixes. Code review, technical</w:t>
@@ -1063,11 +1063,11 @@
     </w:p>
     <w:p>
       <w:pPr>
+        <w:pStyle w:val="Compact"/>
         <w:numPr>
           <w:ilvl w:val="1"/>
           <w:numId w:val="1004"/>
         </w:numPr>
-        <w:pStyle w:val="Compact"/>
       </w:pPr>
       <w:r>
         <w:t xml:space="preserve">Development of Docker images, Helm charts and Gitlab pipelines for</w:t>
@@ -1081,11 +1081,11 @@
     </w:p>
     <w:p>
       <w:pPr>
+        <w:pStyle w:val="Compact"/>
         <w:numPr>
           <w:ilvl w:val="1"/>
           <w:numId w:val="1004"/>
         </w:numPr>
-        <w:pStyle w:val="Compact"/>
       </w:pPr>
       <w:r>
         <w:t xml:space="preserve">Deployment, configuration and integration with Elasticsearch, Nexus, RabbitMQ and Drools.</w:t>
@@ -1093,11 +1093,11 @@
     </w:p>
     <w:p>
       <w:pPr>
+        <w:pStyle w:val="Compact"/>
         <w:numPr>
           <w:ilvl w:val="1"/>
           <w:numId w:val="1004"/>
         </w:numPr>
-        <w:pStyle w:val="Compact"/>
       </w:pPr>
       <w:r>
         <w:t xml:space="preserve">Development of automated unit- and functional tests.</w:t>
@@ -1105,11 +1105,11 @@
     </w:p>
     <w:p>
       <w:pPr>
+        <w:pStyle w:val="Compact"/>
         <w:numPr>
           <w:ilvl w:val="1"/>
           <w:numId w:val="1004"/>
         </w:numPr>
-        <w:pStyle w:val="Compact"/>
       </w:pPr>
       <w:r>
         <w:t xml:space="preserve">API design and QA (REST / Swagger / OpenAPI)</w:t>
@@ -1117,11 +1117,11 @@
     </w:p>
     <w:p>
       <w:pPr>
+        <w:pStyle w:val="Compact"/>
         <w:numPr>
           <w:ilvl w:val="1"/>
           <w:numId w:val="1004"/>
         </w:numPr>
-        <w:pStyle w:val="Compact"/>
       </w:pPr>
       <w:r>
         <w:t xml:space="preserve">Team representative in cross-team Security and Software Quality guilds.</w:t>
@@ -1141,11 +1141,11 @@
     </w:p>
     <w:p>
       <w:pPr>
+        <w:pStyle w:val="Compact"/>
         <w:numPr>
           <w:ilvl w:val="1"/>
           <w:numId w:val="1004"/>
         </w:numPr>
-        <w:pStyle w:val="Compact"/>
       </w:pPr>
       <w:r>
         <w:t xml:space="preserve">Performance testing and resolving of performance bottlenecks.</w:t>
@@ -1153,11 +1153,11 @@
     </w:p>
     <w:p>
       <w:pPr>
+        <w:pStyle w:val="Compact"/>
         <w:numPr>
           <w:ilvl w:val="1"/>
           <w:numId w:val="1004"/>
         </w:numPr>
-        <w:pStyle w:val="Compact"/>
       </w:pPr>
       <w:r>
         <w:t xml:space="preserve">Incident analysis and mitigation.</w:t>
@@ -1172,8 +1172,8 @@
       </w:pPr>
       <w:r>
         <w:rPr>
+          <w:i/>
           <w:iCs/>
-          <w:i/>
         </w:rPr>
         <w:t xml:space="preserve">2016–2018</w:t>
       </w:r>
@@ -1188,8 +1188,8 @@
       </w:r>
       <w:r>
         <w:rPr>
+          <w:b/>
           <w:bCs/>
-          <w:b/>
         </w:rPr>
         <w:t xml:space="preserve">Central integration hub</w:t>
       </w:r>
@@ -1219,11 +1219,11 @@
     </w:p>
     <w:p>
       <w:pPr>
+        <w:pStyle w:val="Compact"/>
         <w:numPr>
           <w:ilvl w:val="1"/>
           <w:numId w:val="1005"/>
         </w:numPr>
-        <w:pStyle w:val="Compact"/>
       </w:pPr>
       <w:r>
         <w:t xml:space="preserve">Lead Developer (Java 8 / Spring Boot / WSO2)</w:t>
@@ -1231,11 +1231,11 @@
     </w:p>
     <w:p>
       <w:pPr>
+        <w:pStyle w:val="Compact"/>
         <w:numPr>
           <w:ilvl w:val="1"/>
           <w:numId w:val="1005"/>
         </w:numPr>
-        <w:pStyle w:val="Compact"/>
       </w:pPr>
       <w:r>
         <w:t xml:space="preserve">Scrum Master / Agile SAFE</w:t>
@@ -1243,11 +1243,11 @@
     </w:p>
     <w:p>
       <w:pPr>
+        <w:pStyle w:val="Compact"/>
         <w:numPr>
           <w:ilvl w:val="1"/>
           <w:numId w:val="1005"/>
         </w:numPr>
-        <w:pStyle w:val="Compact"/>
       </w:pPr>
       <w:r>
         <w:t xml:space="preserve">Integration (WSO2 / SOAP / REST / JSON / OAuth)</w:t>
@@ -1255,11 +1255,11 @@
     </w:p>
     <w:p>
       <w:pPr>
+        <w:pStyle w:val="Compact"/>
         <w:numPr>
           <w:ilvl w:val="1"/>
           <w:numId w:val="1005"/>
         </w:numPr>
-        <w:pStyle w:val="Compact"/>
       </w:pPr>
       <w:r>
         <w:t xml:space="preserve">CI/CD development (Docker / Ansible / Linux Shell)</w:t>
@@ -1274,8 +1274,8 @@
       </w:pPr>
       <w:r>
         <w:rPr>
+          <w:i/>
           <w:iCs/>
-          <w:i/>
         </w:rPr>
         <w:t xml:space="preserve">2015–2018</w:t>
       </w:r>
@@ -1290,8 +1290,8 @@
       </w:r>
       <w:r>
         <w:rPr>
+          <w:b/>
           <w:bCs/>
-          <w:b/>
         </w:rPr>
         <w:t xml:space="preserve">Platform-as-a-Service</w:t>
       </w:r>
@@ -1315,11 +1315,11 @@
     </w:p>
     <w:p>
       <w:pPr>
+        <w:pStyle w:val="Compact"/>
         <w:numPr>
           <w:ilvl w:val="1"/>
           <w:numId w:val="1006"/>
         </w:numPr>
-        <w:pStyle w:val="Compact"/>
       </w:pPr>
       <w:r>
         <w:t xml:space="preserve">Development of custom components (Java / WSO2)</w:t>
@@ -1327,11 +1327,11 @@
     </w:p>
     <w:p>
       <w:pPr>
+        <w:pStyle w:val="Compact"/>
         <w:numPr>
           <w:ilvl w:val="1"/>
           <w:numId w:val="1006"/>
         </w:numPr>
-        <w:pStyle w:val="Compact"/>
       </w:pPr>
       <w:r>
         <w:t xml:space="preserve">Automated provisioning (Ruby, Linux Shell, Amazon EC2)</w:t>
@@ -1346,8 +1346,8 @@
       </w:pPr>
       <w:r>
         <w:rPr>
+          <w:i/>
           <w:iCs/>
-          <w:i/>
         </w:rPr>
         <w:t xml:space="preserve">2014–2015</w:t>
       </w:r>
@@ -1362,8 +1362,8 @@
       </w:r>
       <w:r>
         <w:rPr>
+          <w:b/>
           <w:bCs/>
-          <w:b/>
         </w:rPr>
         <w:t xml:space="preserve">Online authentication</w:t>
       </w:r>
@@ -1387,11 +1387,11 @@
     </w:p>
     <w:p>
       <w:pPr>
+        <w:pStyle w:val="Compact"/>
         <w:numPr>
           <w:ilvl w:val="1"/>
           <w:numId w:val="1007"/>
         </w:numPr>
-        <w:pStyle w:val="Compact"/>
       </w:pPr>
       <w:r>
         <w:t xml:space="preserve">Backend development (Java / Spring)</w:t>
@@ -1399,11 +1399,11 @@
     </w:p>
     <w:p>
       <w:pPr>
+        <w:pStyle w:val="Compact"/>
         <w:numPr>
           <w:ilvl w:val="1"/>
           <w:numId w:val="1007"/>
         </w:numPr>
-        <w:pStyle w:val="Compact"/>
       </w:pPr>
       <w:r>
         <w:t xml:space="preserve">Frontend development (Angular)</w:t>
@@ -1411,11 +1411,11 @@
     </w:p>
     <w:p>
       <w:pPr>
+        <w:pStyle w:val="Compact"/>
         <w:numPr>
           <w:ilvl w:val="1"/>
           <w:numId w:val="1007"/>
         </w:numPr>
-        <w:pStyle w:val="Compact"/>
       </w:pPr>
       <w:r>
         <w:t xml:space="preserve">Integration (SOAP / REST)</w:t>
@@ -1430,8 +1430,8 @@
       </w:pPr>
       <w:r>
         <w:rPr>
+          <w:i/>
           <w:iCs/>
-          <w:i/>
         </w:rPr>
         <w:t xml:space="preserve">2014</w:t>
       </w:r>
@@ -1446,8 +1446,8 @@
       </w:r>
       <w:r>
         <w:rPr>
+          <w:b/>
           <w:bCs/>
-          <w:b/>
         </w:rPr>
         <w:t xml:space="preserve">Started freelancing</w:t>
       </w:r>
@@ -1478,8 +1478,8 @@
       </w:pPr>
       <w:r>
         <w:rPr>
+          <w:i/>
           <w:iCs/>
-          <w:i/>
         </w:rPr>
         <w:t xml:space="preserve">2005–2014</w:t>
       </w:r>
@@ -1494,8 +1494,8 @@
       </w:r>
       <w:r>
         <w:rPr>
+          <w:b/>
           <w:bCs/>
-          <w:b/>
         </w:rPr>
         <w:t xml:space="preserve">Senior Software Engineer</w:t>
       </w:r>
@@ -1522,11 +1522,11 @@
     </w:p>
     <w:p>
       <w:pPr>
+        <w:pStyle w:val="Compact"/>
         <w:numPr>
           <w:ilvl w:val="1"/>
           <w:numId w:val="1008"/>
         </w:numPr>
-        <w:pStyle w:val="Compact"/>
       </w:pPr>
       <w:r>
         <w:t xml:space="preserve">On-site development projects (Aegon bank, VZVZ, TNT)</w:t>
@@ -1534,11 +1534,11 @@
     </w:p>
     <w:p>
       <w:pPr>
+        <w:pStyle w:val="Compact"/>
         <w:numPr>
           <w:ilvl w:val="1"/>
           <w:numId w:val="1008"/>
         </w:numPr>
-        <w:pStyle w:val="Compact"/>
       </w:pPr>
       <w:r>
         <w:t xml:space="preserve">In-house development projects (DELA, KPN, DLL, Ziggo, Infinitas)</w:t>
@@ -1546,11 +1546,11 @@
     </w:p>
     <w:p>
       <w:pPr>
+        <w:pStyle w:val="Compact"/>
         <w:numPr>
           <w:ilvl w:val="1"/>
           <w:numId w:val="1008"/>
         </w:numPr>
-        <w:pStyle w:val="Compact"/>
       </w:pPr>
       <w:r>
         <w:t xml:space="preserve">Java and .NET</w:t>
@@ -1558,11 +1558,11 @@
     </w:p>
     <w:p>
       <w:pPr>
+        <w:pStyle w:val="Compact"/>
         <w:numPr>
           <w:ilvl w:val="1"/>
           <w:numId w:val="1008"/>
         </w:numPr>
-        <w:pStyle w:val="Compact"/>
       </w:pPr>
       <w:r>
         <w:t xml:space="preserve">Pre-sales technical consultancy (KPN, DPD)</w:t>
@@ -1570,11 +1570,11 @@
     </w:p>
     <w:p>
       <w:pPr>
+        <w:pStyle w:val="Compact"/>
         <w:numPr>
           <w:ilvl w:val="1"/>
           <w:numId w:val="1008"/>
         </w:numPr>
-        <w:pStyle w:val="Compact"/>
       </w:pPr>
       <w:r>
         <w:t xml:space="preserve">Lead developer / software architect Nationaal Elektronisch Patiëntendossier</w:t>
@@ -1595,8 +1595,8 @@
       </w:pPr>
       <w:r>
         <w:rPr>
+          <w:i/>
           <w:iCs/>
-          <w:i/>
         </w:rPr>
         <w:t xml:space="preserve">2001–2005</w:t>
       </w:r>
@@ -1611,8 +1611,8 @@
       </w:r>
       <w:r>
         <w:rPr>
+          <w:b/>
           <w:bCs/>
-          <w:b/>
         </w:rPr>
         <w:t xml:space="preserve">Software Engineer</w:t>
       </w:r>
@@ -1639,11 +1639,11 @@
     </w:p>
     <w:p>
       <w:pPr>
+        <w:pStyle w:val="Compact"/>
         <w:numPr>
           <w:ilvl w:val="1"/>
           <w:numId w:val="1009"/>
         </w:numPr>
-        <w:pStyle w:val="Compact"/>
       </w:pPr>
       <w:r>
         <w:t xml:space="preserve">Several in-house Java projects</w:t>
@@ -1658,8 +1658,8 @@
       </w:pPr>
       <w:r>
         <w:rPr>
+          <w:i/>
           <w:iCs/>
-          <w:i/>
         </w:rPr>
         <w:t xml:space="preserve">1994–2001</w:t>
       </w:r>
@@ -1674,8 +1674,8 @@
       </w:r>
       <w:r>
         <w:rPr>
+          <w:b/>
           <w:bCs/>
-          <w:b/>
         </w:rPr>
         <w:t xml:space="preserve">Developer</w:t>
       </w:r>
@@ -1706,8 +1706,8 @@
       </w:pPr>
       <w:r>
         <w:rPr>
+          <w:i/>
           <w:iCs/>
-          <w:i/>
         </w:rPr>
         <w:t xml:space="preserve">1991–1998</w:t>
       </w:r>
@@ -1722,8 +1722,8 @@
       </w:r>
       <w:r>
         <w:rPr>
+          <w:b/>
           <w:bCs/>
-          <w:b/>
         </w:rPr>
         <w:t xml:space="preserve">Student Software Engineering</w:t>
       </w:r>
@@ -1754,8 +1754,8 @@
       </w:pPr>
       <w:r>
         <w:rPr>
+          <w:i/>
           <w:iCs/>
-          <w:i/>
         </w:rPr>
         <w:t xml:space="preserve">1987–1995</w:t>
       </w:r>
@@ -1770,8 +1770,8 @@
       </w:r>
       <w:r>
         <w:rPr>
+          <w:b/>
           <w:bCs/>
-          <w:b/>
         </w:rPr>
         <w:t xml:space="preserve">Founder, coder, musician, team-lead</w:t>
       </w:r>
@@ -1802,24 +1802,24 @@
       </w:pPr>
       <w:r>
         <w:rPr>
+          <w:i/>
           <w:iCs/>
-          <w:i/>
         </w:rPr>
         <w:t xml:space="preserve">1984–1991</w:t>
       </w:r>
     </w:p>
     <w:p>
       <w:pPr>
+        <w:pStyle w:val="Compact"/>
         <w:numPr>
           <w:ilvl w:val="1"/>
           <w:numId w:val="1010"/>
         </w:numPr>
-        <w:pStyle w:val="Compact"/>
       </w:pPr>
       <w:r>
         <w:rPr>
+          <w:b/>
           <w:bCs/>
-          <w:b/>
         </w:rPr>
         <w:t xml:space="preserve">Student VWO beta</w:t>
       </w:r>
@@ -1843,16 +1843,16 @@
     </w:p>
     <w:p>
       <w:pPr>
+        <w:pStyle w:val="Compact"/>
         <w:numPr>
           <w:ilvl w:val="1"/>
           <w:numId w:val="1010"/>
         </w:numPr>
-        <w:pStyle w:val="Compact"/>
       </w:pPr>
       <w:r>
         <w:rPr>
+          <w:b/>
           <w:bCs/>
-          <w:b/>
         </w:rPr>
         <w:t xml:space="preserve">Self-taught developer</w:t>
       </w:r>
@@ -1960,7 +1960,7 @@
 <file path=word/numbering.xml><?xml version="1.0" encoding="utf-8"?>
 <w:numbering xmlns:w="http://schemas.openxmlformats.org/wordprocessingml/2006/main">
   <w:abstractNum w:abstractNumId="990">
-    <w:nsid w:val="A990"/>
+    <w:nsid w:val="0000A990"/>
     <w:multiLevelType w:val="multilevel"/>
     <w:lvl w:ilvl="0">
       <w:numFmt w:val="bullet"/>
@@ -2036,7 +2036,7 @@
     </w:lvl>
   </w:abstractNum>
   <w:abstractNum w:abstractNumId="991">
-    <w:nsid w:val="A991"/>
+    <w:nsid w:val="0000A991"/>
     <w:multiLevelType w:val="multilevel"/>
     <w:lvl w:ilvl="0">
       <w:numFmt w:val="bullet"/>
@@ -2173,10 +2173,10 @@
     <w:name w:val="Body Text"/>
     <w:basedOn w:val="Normal"/>
     <w:link w:val="BodyTextChar"/>
+    <w:qFormat/>
     <w:pPr>
       <w:spacing w:after="180" w:before="180"/>
     </w:pPr>
-    <w:qFormat/>
   </w:style>
   <w:style w:customStyle="1" w:styleId="FirstParagraph" w:type="paragraph">
     <w:name w:val="First Paragraph"/>
@@ -2256,15 +2256,14 @@
     <w:pPr>
       <w:keepNext/>
       <w:keepLines/>
+      <w:spacing w:after="0" w:before="300"/>
       <w:jc w:val="center"/>
-      <w:spacing w:after="0" w:before="300"/>
     </w:pPr>
     <w:rPr>
+      <w:b/>
+      <w:color w:val="345A8A"/>
       <w:sz w:val="20"/>
       <w:szCs w:val="20"/>
-      <w:b/>
-      <w:color w:val="345A8A"/>
-      &gt;
     </w:rPr>
   </w:style>
   <w:style w:customStyle="1" w:styleId="Abstract" w:type="paragraph">
@@ -2370,8 +2369,8 @@
     </w:pPr>
     <w:rPr>
       <w:rFonts w:asciiTheme="majorHAnsi" w:cstheme="majorBidi" w:eastAsiaTheme="majorEastAsia" w:hAnsiTheme="majorHAnsi"/>
+      <w:bCs/>
       <w:i/>
-      <w:bCs/>
       <w:color w:themeColor="accent1" w:val="4F81BD"/>
       <w:sz w:val="24"/>
       <w:szCs w:val="24"/>
@@ -2497,6 +2496,18 @@
     <w:uiPriority w:val="9"/>
     <w:unhideWhenUsed/>
     <w:qFormat/>
+  </w:style>
+  <w:style w:styleId="FootnoteBlockText" w:type="paragraph">
+    <w:name w:val="Footnote Block Text"/>
+    <w:basedOn w:val="Footnote Text"/>
+    <w:next w:val="Footnote Text"/>
+    <w:uiPriority w:val="9"/>
+    <w:unhideWhenUsed/>
+    <w:qFormat/>
+    <w:pPr>
+      <w:spacing w:after="100" w:before="100"/>
+      <w:ind w:firstLine="0" w:left="480" w:right="480"/>
+    </w:pPr>
   </w:style>
   <w:style w:default="1" w:styleId="DefaultParagraphFont" w:type="character">
     <w:name w:val="Default Paragraph Font"/>
@@ -2527,10 +2538,10 @@
         <w:jc w:val="left"/>
       </w:trPr>
       <w:tcPr>
-        <w:vAlign w:val="bottom"/>
         <w:tcBorders>
           <w:bottom w:val="single"/>
         </w:tcBorders>
+        <w:vAlign w:val="bottom"/>
       </w:tcPr>
     </w:tblStylePr>
   </w:style>
@@ -2645,8 +2656,8 @@
     <w:name w:val="KeywordTok"/>
     <w:basedOn w:val="VerbatimChar"/>
     <w:rPr>
+      <w:b/>
       <w:color w:val="007020"/>
-      <w:b/>
     </w:rPr>
   </w:style>
   <w:style w:type="character" w:customStyle="1" w:styleId="DataTypeTok">
@@ -2723,42 +2734,42 @@
     <w:name w:val="ImportTok"/>
     <w:basedOn w:val="VerbatimChar"/>
     <w:rPr>
+      <w:b/>
       <w:color w:val="008000"/>
-      <w:b/>
     </w:rPr>
   </w:style>
   <w:style w:type="character" w:customStyle="1" w:styleId="CommentTok">
     <w:name w:val="CommentTok"/>
     <w:basedOn w:val="VerbatimChar"/>
     <w:rPr>
+      <w:i/>
       <w:color w:val="60a0b0"/>
-      <w:i/>
     </w:rPr>
   </w:style>
   <w:style w:type="character" w:customStyle="1" w:styleId="DocumentationTok">
     <w:name w:val="DocumentationTok"/>
     <w:basedOn w:val="VerbatimChar"/>
     <w:rPr>
+      <w:i/>
       <w:color w:val="ba2121"/>
-      <w:i/>
     </w:rPr>
   </w:style>
   <w:style w:type="character" w:customStyle="1" w:styleId="AnnotationTok">
     <w:name w:val="AnnotationTok"/>
     <w:basedOn w:val="VerbatimChar"/>
     <w:rPr>
-      <w:color w:val="60a0b0"/>
       <w:b/>
       <w:i/>
+      <w:color w:val="60a0b0"/>
     </w:rPr>
   </w:style>
   <w:style w:type="character" w:customStyle="1" w:styleId="CommentVarTok">
     <w:name w:val="CommentVarTok"/>
     <w:basedOn w:val="VerbatimChar"/>
     <w:rPr>
-      <w:color w:val="60a0b0"/>
       <w:b/>
       <w:i/>
+      <w:color w:val="60a0b0"/>
     </w:rPr>
   </w:style>
   <w:style w:type="character" w:customStyle="1" w:styleId="OtherTok">
@@ -2786,8 +2797,8 @@
     <w:name w:val="ControlFlowTok"/>
     <w:basedOn w:val="VerbatimChar"/>
     <w:rPr>
+      <w:b/>
       <w:color w:val="007020"/>
-      <w:b/>
     </w:rPr>
   </w:style>
   <w:style w:type="character" w:customStyle="1" w:styleId="OperatorTok">
@@ -2832,34 +2843,34 @@
     <w:name w:val="InformationTok"/>
     <w:basedOn w:val="VerbatimChar"/>
     <w:rPr>
-      <w:color w:val="60a0b0"/>
       <w:b/>
       <w:i/>
+      <w:color w:val="60a0b0"/>
     </w:rPr>
   </w:style>
   <w:style w:type="character" w:customStyle="1" w:styleId="WarningTok">
     <w:name w:val="WarningTok"/>
     <w:basedOn w:val="VerbatimChar"/>
     <w:rPr>
-      <w:color w:val="60a0b0"/>
       <w:b/>
       <w:i/>
+      <w:color w:val="60a0b0"/>
     </w:rPr>
   </w:style>
   <w:style w:type="character" w:customStyle="1" w:styleId="AlertTok">
     <w:name w:val="AlertTok"/>
     <w:basedOn w:val="VerbatimChar"/>
     <w:rPr>
+      <w:b/>
       <w:color w:val="ff0000"/>
-      <w:b/>
     </w:rPr>
   </w:style>
   <w:style w:type="character" w:customStyle="1" w:styleId="ErrorTok">
     <w:name w:val="ErrorTok"/>
     <w:basedOn w:val="VerbatimChar"/>
     <w:rPr>
+      <w:b/>
       <w:color w:val="ff0000"/>
-      <w:b/>
     </w:rPr>
   </w:style>
   <w:style w:type="character" w:customStyle="1" w:styleId="NormalTok">

</xml_diff>

<commit_message>
Moved micheldebree.nl repo into this one
</commit_message>
<xml_diff>
--- a/static/resume/Michel_de_Bree-Resume.EN.docx
+++ b/static/resume/Michel_de_Bree-Resume.EN.docx
@@ -101,7 +101,7 @@
           <w:rPr>
             <w:rStyle w:val="Hyperlink"/>
           </w:rPr>
-          <w:t xml:space="preserve">Java 11</w:t>
+          <w:t xml:space="preserve">Java 21</w:t>
         </w:r>
       </w:hyperlink>
       <w:r>
@@ -1929,7 +1929,11 @@
     </w:p>
     <w:bookmarkEnd w:id="85"/>
     <w:bookmarkEnd w:id="86"/>
-    <w:sectPr/>
+    <w:sectPr>
+      <w:footnotePr>
+        <w:numRestart w:val="eachSect"/>
+      </w:footnotePr>
+    </w:sectPr>
   </w:body>
 </w:document>
 </file>
@@ -1967,7 +1971,7 @@
       <w:lvlText w:val=" "/>
       <w:lvlJc w:val="left"/>
       <w:pPr>
-        <w:ind w:left="720" w:hanging="480"/>
+        <w:ind w:left="720" w:hanging="360"/>
       </w:pPr>
     </w:lvl>
     <w:lvl w:ilvl="1">
@@ -1975,7 +1979,7 @@
       <w:lvlText w:val=" "/>
       <w:lvlJc w:val="left"/>
       <w:pPr>
-        <w:ind w:left="1440" w:hanging="480"/>
+        <w:ind w:left="1440" w:hanging="360"/>
       </w:pPr>
     </w:lvl>
     <w:lvl w:ilvl="2">
@@ -1983,7 +1987,7 @@
       <w:lvlText w:val=" "/>
       <w:lvlJc w:val="left"/>
       <w:pPr>
-        <w:ind w:left="2160" w:hanging="480"/>
+        <w:ind w:left="2160" w:hanging="360"/>
       </w:pPr>
     </w:lvl>
     <w:lvl w:ilvl="3">
@@ -1991,7 +1995,7 @@
       <w:lvlText w:val=" "/>
       <w:lvlJc w:val="left"/>
       <w:pPr>
-        <w:ind w:left="2880" w:hanging="480"/>
+        <w:ind w:left="2880" w:hanging="360"/>
       </w:pPr>
     </w:lvl>
     <w:lvl w:ilvl="4">
@@ -1999,7 +2003,7 @@
       <w:lvlText w:val=" "/>
       <w:lvlJc w:val="left"/>
       <w:pPr>
-        <w:ind w:left="3600" w:hanging="480"/>
+        <w:ind w:left="3600" w:hanging="360"/>
       </w:pPr>
     </w:lvl>
     <w:lvl w:ilvl="5">
@@ -2007,7 +2011,7 @@
       <w:lvlText w:val=" "/>
       <w:lvlJc w:val="left"/>
       <w:pPr>
-        <w:ind w:left="4320" w:hanging="480"/>
+        <w:ind w:left="4320" w:hanging="360"/>
       </w:pPr>
     </w:lvl>
     <w:lvl w:ilvl="6">
@@ -2015,7 +2019,7 @@
       <w:lvlText w:val=" "/>
       <w:lvlJc w:val="left"/>
       <w:pPr>
-        <w:ind w:left="5040" w:hanging="480"/>
+        <w:ind w:left="5040" w:hanging="360"/>
       </w:pPr>
     </w:lvl>
     <w:lvl w:ilvl="7">
@@ -2023,7 +2027,7 @@
       <w:lvlText w:val=" "/>
       <w:lvlJc w:val="left"/>
       <w:pPr>
-        <w:ind w:left="5760" w:hanging="480"/>
+        <w:ind w:left="5760" w:hanging="360"/>
       </w:pPr>
     </w:lvl>
     <w:lvl w:ilvl="8">
@@ -2031,7 +2035,7 @@
       <w:lvlText w:val=" "/>
       <w:lvlJc w:val="left"/>
       <w:pPr>
-        <w:ind w:left="6480" w:hanging="480"/>
+        <w:ind w:left="6480" w:hanging="360"/>
       </w:pPr>
     </w:lvl>
   </w:abstractNum>
@@ -2040,75 +2044,102 @@
     <w:multiLevelType w:val="multilevel"/>
     <w:lvl w:ilvl="0">
       <w:numFmt w:val="bullet"/>
-      <w:lvlText w:val="•"/>
+      <w:lvlText w:val=""/>
       <w:lvlJc w:val="left"/>
       <w:pPr>
-        <w:ind w:left="720" w:hanging="480"/>
-      </w:pPr>
+        <w:ind w:left="720" w:hanging="360"/>
+      </w:pPr>
+      <w:rPr>
+        <w:rFonts w:ascii="Symbol" w:hAnsi="Symbol" w:cs="Symbol" w:hint="default"/>
+      </w:rPr>
     </w:lvl>
     <w:lvl w:ilvl="1">
       <w:numFmt w:val="bullet"/>
-      <w:lvlText w:val="–"/>
+      <w:lvlText w:val="o"/>
       <w:lvlJc w:val="left"/>
       <w:pPr>
-        <w:ind w:left="1440" w:hanging="480"/>
-      </w:pPr>
+        <w:ind w:left="1440" w:hanging="360"/>
+      </w:pPr>
+      <w:rPr>
+        <w:rFonts w:ascii="Courier New" w:hAnsi="Courier New" w:cs="Courier New" w:hint="default"/>
+      </w:rPr>
     </w:lvl>
     <w:lvl w:ilvl="2">
       <w:numFmt w:val="bullet"/>
-      <w:lvlText w:val="•"/>
+      <w:lvlText w:val=""/>
       <w:lvlJc w:val="left"/>
       <w:pPr>
-        <w:ind w:left="2160" w:hanging="480"/>
-      </w:pPr>
+        <w:ind w:left="2160" w:hanging="360"/>
+      </w:pPr>
+      <w:rPr>
+        <w:rFonts w:ascii="Wingdings" w:hAnsi="Wingdings" w:cs="Wingdings" w:hint="default"/>
+      </w:rPr>
     </w:lvl>
     <w:lvl w:ilvl="3">
       <w:numFmt w:val="bullet"/>
-      <w:lvlText w:val="–"/>
+      <w:lvlText w:val=""/>
       <w:lvlJc w:val="left"/>
       <w:pPr>
-        <w:ind w:left="2880" w:hanging="480"/>
-      </w:pPr>
+        <w:ind w:left="2880" w:hanging="360"/>
+      </w:pPr>
+      <w:rPr>
+        <w:rFonts w:ascii="Symbol" w:hAnsi="Symbol" w:cs="Symbol" w:hint="default"/>
+      </w:rPr>
     </w:lvl>
     <w:lvl w:ilvl="4">
       <w:numFmt w:val="bullet"/>
-      <w:lvlText w:val="•"/>
+      <w:lvlText w:val="o"/>
       <w:lvlJc w:val="left"/>
       <w:pPr>
-        <w:ind w:left="3600" w:hanging="480"/>
-      </w:pPr>
+        <w:ind w:left="3600" w:hanging="360"/>
+      </w:pPr>
+      <w:rPr>
+        <w:rFonts w:ascii="Courier New" w:hAnsi="Courier New" w:cs="Courier New" w:hint="default"/>
+      </w:rPr>
     </w:lvl>
     <w:lvl w:ilvl="5">
       <w:numFmt w:val="bullet"/>
-      <w:lvlText w:val="–"/>
+      <w:lvlText w:val=""/>
       <w:lvlJc w:val="left"/>
       <w:pPr>
-        <w:ind w:left="4320" w:hanging="480"/>
-      </w:pPr>
+        <w:ind w:left="4320" w:hanging="360"/>
+      </w:pPr>
+      <w:rPr>
+        <w:rFonts w:ascii="Wingdings" w:hAnsi="Wingdings" w:cs="Wingdings" w:hint="default"/>
+      </w:rPr>
     </w:lvl>
     <w:lvl w:ilvl="6">
       <w:numFmt w:val="bullet"/>
-      <w:lvlText w:val="•"/>
+      <w:lvlText w:val=""/>
       <w:lvlJc w:val="left"/>
       <w:pPr>
-        <w:ind w:left="5040" w:hanging="480"/>
-      </w:pPr>
+        <w:ind w:left="5040" w:hanging="360"/>
+      </w:pPr>
+      <w:rPr>
+        <w:rFonts w:ascii="Symbol" w:hAnsi="Symbol" w:cs="Symbol" w:hint="default"/>
+      </w:rPr>
     </w:lvl>
     <w:lvl w:ilvl="7">
       <w:numFmt w:val="bullet"/>
-      <w:lvlText w:val="–"/>
+      <w:lvlText w:val="o"/>
       <w:lvlJc w:val="left"/>
       <w:pPr>
-        <w:ind w:left="5760" w:hanging="480"/>
-      </w:pPr>
+        <w:ind w:left="5760" w:hanging="360"/>
+      </w:pPr>
+      <w:rPr>
+        <w:rFonts w:ascii="Courier New" w:hAnsi="Courier New" w:cs="Courier New" w:hint="default"/>
+      </w:rPr>
     </w:lvl>
     <w:lvl w:ilvl="8">
       <w:numFmt w:val="bullet"/>
-      <w:lvlText w:val="•"/>
+      <w:lvlText w:val=""/>
       <w:lvlJc w:val="left"/>
       <w:pPr>
-        <w:ind w:left="6480" w:hanging="480"/>
-      </w:pPr>
+        <w:ind w:left="6480" w:hanging="360"/>
+      </w:pPr>
+      <w:rPr>
+        <w:rFonts w:ascii="Wingdings" w:hAnsi="Wingdings" w:cs="Wingdings" w:hint="default"/>
+      </w:rPr>
     </w:lvl>
   </w:abstractNum>
   <w:num w:numId="1000">
@@ -2196,36 +2227,69 @@
     <w:name w:val="Title"/>
     <w:basedOn w:val="Normal"/>
     <w:next w:val="BodyText"/>
+    <w:link w:val="TitleChar"/>
+    <w:uiPriority w:val="10"/>
     <w:qFormat/>
+    <w:rsid w:val="00A10FD9"/>
     <w:pPr>
-      <w:keepNext/>
-      <w:keepLines/>
-      <w:spacing w:after="240" w:before="480"/>
+      <w:spacing w:after="80" w:line="240" w:lineRule="auto"/>
+      <w:contextualSpacing/>
       <w:jc w:val="center"/>
     </w:pPr>
     <w:rPr>
       <w:rFonts w:asciiTheme="majorHAnsi" w:cstheme="majorBidi" w:eastAsiaTheme="majorEastAsia" w:hAnsiTheme="majorHAnsi"/>
-      <w:b/>
-      <w:bCs/>
-      <w:color w:themeColor="accent1" w:themeShade="B5" w:val="345A8A"/>
-      <w:sz w:val="36"/>
-      <w:szCs w:val="36"/>
+      <w:spacing w:val="-10"/>
+      <w:kern w:val="28"/>
+      <w:sz w:val="56"/>
+      <w:szCs w:val="56"/>
+    </w:rPr>
+  </w:style>
+  <w:style w:customStyle="1" w:styleId="TitleChar" w:type="character">
+    <w:name w:val="Title Char"/>
+    <w:basedOn w:val="DefaultParagraphFont"/>
+    <w:link w:val="Title"/>
+    <w:uiPriority w:val="10"/>
+    <w:rsid w:val="00A10FD9"/>
+    <w:rPr>
+      <w:rFonts w:asciiTheme="majorHAnsi" w:cstheme="majorBidi" w:eastAsiaTheme="majorEastAsia" w:hAnsiTheme="majorHAnsi"/>
+      <w:spacing w:val="-10"/>
+      <w:kern w:val="28"/>
+      <w:sz w:val="56"/>
+      <w:szCs w:val="56"/>
     </w:rPr>
   </w:style>
   <w:style w:styleId="Subtitle" w:type="paragraph">
     <w:name w:val="Subtitle"/>
     <w:basedOn w:val="Title"/>
     <w:next w:val="BodyText"/>
+    <w:link w:val="SubtitleChar"/>
+    <w:uiPriority w:val="11"/>
     <w:qFormat/>
+    <w:rsid w:val="00A10FD9"/>
     <w:pPr>
-      <w:keepNext/>
-      <w:keepLines/>
-      <w:spacing w:after="240" w:before="240"/>
-      <w:jc w:val="center"/>
+      <w:numPr>
+        <w:ilvl w:val="1"/>
+      </w:numPr>
     </w:pPr>
     <w:rPr>
-      <w:sz w:val="30"/>
-      <w:szCs w:val="30"/>
+      <w:rFonts w:cstheme="majorBidi" w:eastAsiaTheme="majorEastAsia"/>
+      <w:spacing w:val="15"/>
+      <w:sz w:val="28"/>
+      <w:szCs w:val="28"/>
+    </w:rPr>
+  </w:style>
+  <w:style w:customStyle="1" w:styleId="SubtitleChar" w:type="character">
+    <w:name w:val="Subtitle Char"/>
+    <w:basedOn w:val="DefaultParagraphFont"/>
+    <w:link w:val="Subtitle"/>
+    <w:uiPriority w:val="11"/>
+    <w:rsid w:val="00A10FD9"/>
+    <w:rPr>
+      <w:rFonts w:cstheme="majorBidi" w:eastAsiaTheme="majorEastAsia"/>
+      <w:color w:themeColor="text1" w:themeTint="A6" w:val="595959"/>
+      <w:spacing w:val="15"/>
+      <w:sz w:val="28"/>
+      <w:szCs w:val="28"/>
     </w:rPr>
   </w:style>
   <w:style w:customStyle="1" w:styleId="Author" w:type="paragraph">
@@ -2261,7 +2325,6 @@
     </w:pPr>
     <w:rPr>
       <w:b/>
-      <w:color w:val="345A8A"/>
       <w:sz w:val="20"/>
       <w:szCs w:val="20"/>
     </w:rPr>
@@ -2290,191 +2353,321 @@
     <w:rPr/>
   </w:style>
   <w:style w:styleId="Heading1" w:type="paragraph">
-    <w:name w:val="Heading 1"/>
+    <w:name w:val="heading 1"/>
     <w:basedOn w:val="Normal"/>
     <w:next w:val="BodyText"/>
+    <w:link w:val="Heading1Char"/>
     <w:uiPriority w:val="9"/>
     <w:qFormat/>
+    <w:rsid w:val="00A10FD9"/>
     <w:pPr>
       <w:keepNext/>
       <w:keepLines/>
-      <w:spacing w:after="0" w:before="480"/>
+      <w:spacing w:after="80" w:before="360"/>
       <w:outlineLvl w:val="0"/>
     </w:pPr>
     <w:rPr>
       <w:rFonts w:asciiTheme="majorHAnsi" w:cstheme="majorBidi" w:eastAsiaTheme="majorEastAsia" w:hAnsiTheme="majorHAnsi"/>
-      <w:b/>
-      <w:bCs/>
-      <w:color w:themeColor="accent1" w:val="4F81BD"/>
-      <w:sz w:val="32"/>
-      <w:szCs w:val="32"/>
+      <w:color w:themeColor="accent1" w:themeShade="BF" w:val="0F4761"/>
+      <w:sz w:val="40"/>
+      <w:szCs w:val="40"/>
     </w:rPr>
   </w:style>
   <w:style w:styleId="Heading2" w:type="paragraph">
-    <w:name w:val="Heading 2"/>
+    <w:name w:val="heading 2"/>
     <w:basedOn w:val="Normal"/>
     <w:next w:val="BodyText"/>
+    <w:link w:val="Heading2Char"/>
     <w:uiPriority w:val="9"/>
+    <w:semiHidden/>
     <w:unhideWhenUsed/>
     <w:qFormat/>
+    <w:rsid w:val="00A10FD9"/>
     <w:pPr>
       <w:keepNext/>
       <w:keepLines/>
-      <w:spacing w:after="0" w:before="200"/>
+      <w:spacing w:after="80" w:before="160"/>
       <w:outlineLvl w:val="1"/>
     </w:pPr>
     <w:rPr>
       <w:rFonts w:asciiTheme="majorHAnsi" w:cstheme="majorBidi" w:eastAsiaTheme="majorEastAsia" w:hAnsiTheme="majorHAnsi"/>
-      <w:b/>
-      <w:bCs/>
-      <w:color w:themeColor="accent1" w:val="4F81BD"/>
-      <w:sz w:val="28"/>
-      <w:szCs w:val="28"/>
+      <w:color w:themeColor="accent1" w:themeShade="BF" w:val="0F4761"/>
+      <w:sz w:val="32"/>
+      <w:szCs w:val="32"/>
     </w:rPr>
   </w:style>
   <w:style w:styleId="Heading3" w:type="paragraph">
-    <w:name w:val="Heading 3"/>
+    <w:name w:val="heading 3"/>
     <w:basedOn w:val="Normal"/>
     <w:next w:val="BodyText"/>
+    <w:link w:val="Heading3Char"/>
     <w:uiPriority w:val="9"/>
+    <w:semiHidden/>
     <w:unhideWhenUsed/>
     <w:qFormat/>
+    <w:rsid w:val="00A10FD9"/>
     <w:pPr>
       <w:keepNext/>
       <w:keepLines/>
-      <w:spacing w:after="0" w:before="200"/>
+      <w:spacing w:after="80" w:before="160"/>
       <w:outlineLvl w:val="2"/>
     </w:pPr>
     <w:rPr>
-      <w:rFonts w:asciiTheme="majorHAnsi" w:cstheme="majorBidi" w:eastAsiaTheme="majorEastAsia" w:hAnsiTheme="majorHAnsi"/>
-      <w:b/>
-      <w:bCs/>
-      <w:color w:themeColor="accent1" w:val="4F81BD"/>
-      <w:sz w:val="24"/>
-      <w:szCs w:val="24"/>
+      <w:rFonts w:cstheme="majorBidi" w:eastAsiaTheme="majorEastAsia"/>
+      <w:color w:themeColor="accent1" w:themeShade="BF" w:val="0F4761"/>
+      <w:sz w:val="28"/>
+      <w:szCs w:val="28"/>
     </w:rPr>
   </w:style>
   <w:style w:styleId="Heading4" w:type="paragraph">
-    <w:name w:val="Heading 4"/>
+    <w:name w:val="heading 4"/>
     <w:basedOn w:val="Normal"/>
     <w:next w:val="BodyText"/>
+    <w:link w:val="Heading4Char"/>
     <w:uiPriority w:val="9"/>
+    <w:semiHidden/>
     <w:unhideWhenUsed/>
     <w:qFormat/>
+    <w:rsid w:val="00A10FD9"/>
     <w:pPr>
       <w:keepNext/>
       <w:keepLines/>
-      <w:spacing w:after="0" w:before="200"/>
+      <w:spacing w:after="40" w:before="80"/>
       <w:outlineLvl w:val="3"/>
     </w:pPr>
     <w:rPr>
-      <w:rFonts w:asciiTheme="majorHAnsi" w:cstheme="majorBidi" w:eastAsiaTheme="majorEastAsia" w:hAnsiTheme="majorHAnsi"/>
-      <w:bCs/>
+      <w:rFonts w:cstheme="majorBidi" w:eastAsiaTheme="majorEastAsia"/>
       <w:i/>
-      <w:color w:themeColor="accent1" w:val="4F81BD"/>
-      <w:sz w:val="24"/>
-      <w:szCs w:val="24"/>
+      <w:iCs/>
+      <w:color w:themeColor="accent1" w:themeShade="BF" w:val="0F4761"/>
     </w:rPr>
   </w:style>
   <w:style w:styleId="Heading5" w:type="paragraph">
-    <w:name w:val="Heading 5"/>
+    <w:name w:val="heading 5"/>
     <w:basedOn w:val="Normal"/>
     <w:next w:val="BodyText"/>
+    <w:link w:val="Heading5Char"/>
     <w:uiPriority w:val="9"/>
+    <w:semiHidden/>
     <w:unhideWhenUsed/>
     <w:qFormat/>
+    <w:rsid w:val="00A10FD9"/>
     <w:pPr>
       <w:keepNext/>
       <w:keepLines/>
-      <w:spacing w:after="0" w:before="200"/>
+      <w:spacing w:after="40" w:before="80"/>
       <w:outlineLvl w:val="4"/>
     </w:pPr>
     <w:rPr>
-      <w:rFonts w:asciiTheme="majorHAnsi" w:cstheme="majorBidi" w:eastAsiaTheme="majorEastAsia" w:hAnsiTheme="majorHAnsi"/>
-      <w:iCs/>
-      <w:color w:themeColor="accent1" w:val="4F81BD"/>
-      <w:sz w:val="24"/>
-      <w:szCs w:val="24"/>
+      <w:rFonts w:cstheme="majorBidi" w:eastAsiaTheme="majorEastAsia"/>
+      <w:color w:themeColor="accent1" w:themeShade="BF" w:val="0F4761"/>
     </w:rPr>
   </w:style>
   <w:style w:styleId="Heading6" w:type="paragraph">
-    <w:name w:val="Heading 6"/>
+    <w:name w:val="heading 6"/>
     <w:basedOn w:val="Normal"/>
     <w:next w:val="BodyText"/>
+    <w:link w:val="Heading6Char"/>
     <w:uiPriority w:val="9"/>
+    <w:semiHidden/>
     <w:unhideWhenUsed/>
     <w:qFormat/>
+    <w:rsid w:val="00A10FD9"/>
     <w:pPr>
       <w:keepNext/>
       <w:keepLines/>
-      <w:spacing w:after="0" w:before="200"/>
+      <w:spacing w:after="0" w:before="40"/>
       <w:outlineLvl w:val="5"/>
     </w:pPr>
     <w:rPr>
-      <w:rFonts w:asciiTheme="majorHAnsi" w:cstheme="majorBidi" w:eastAsiaTheme="majorEastAsia" w:hAnsiTheme="majorHAnsi"/>
-      <w:color w:themeColor="accent1" w:val="4F81BD"/>
-      <w:sz w:val="24"/>
-      <w:szCs w:val="24"/>
+      <w:rFonts w:cstheme="majorBidi" w:eastAsiaTheme="majorEastAsia"/>
+      <w:i/>
+      <w:iCs/>
+      <w:color w:themeColor="text1" w:themeTint="A6" w:val="595959"/>
     </w:rPr>
   </w:style>
   <w:style w:styleId="Heading7" w:type="paragraph">
-    <w:name w:val="Heading 7"/>
+    <w:name w:val="heading 7"/>
     <w:basedOn w:val="Normal"/>
     <w:next w:val="BodyText"/>
+    <w:link w:val="Heading7Char"/>
     <w:uiPriority w:val="9"/>
+    <w:semiHidden/>
     <w:unhideWhenUsed/>
     <w:qFormat/>
+    <w:rsid w:val="00A10FD9"/>
     <w:pPr>
       <w:keepNext/>
       <w:keepLines/>
-      <w:spacing w:after="0" w:before="200"/>
+      <w:spacing w:after="0" w:before="40"/>
       <w:outlineLvl w:val="6"/>
     </w:pPr>
     <w:rPr>
-      <w:rFonts w:asciiTheme="majorHAnsi" w:cstheme="majorBidi" w:eastAsiaTheme="majorEastAsia" w:hAnsiTheme="majorHAnsi"/>
-      <w:color w:themeColor="accent1" w:val="4F81BD"/>
-      <w:sz w:val="24"/>
-      <w:szCs w:val="24"/>
+      <w:rFonts w:cstheme="majorBidi" w:eastAsiaTheme="majorEastAsia"/>
+      <w:color w:themeColor="text1" w:themeTint="A6" w:val="595959"/>
     </w:rPr>
   </w:style>
   <w:style w:styleId="Heading8" w:type="paragraph">
-    <w:name w:val="Heading 8"/>
+    <w:name w:val="heading 8"/>
     <w:basedOn w:val="Normal"/>
     <w:next w:val="BodyText"/>
+    <w:link w:val="Heading8Char"/>
     <w:uiPriority w:val="9"/>
+    <w:semiHidden/>
     <w:unhideWhenUsed/>
     <w:qFormat/>
+    <w:rsid w:val="00A10FD9"/>
     <w:pPr>
       <w:keepNext/>
       <w:keepLines/>
-      <w:spacing w:after="0" w:before="200"/>
+      <w:spacing w:after="0"/>
       <w:outlineLvl w:val="7"/>
     </w:pPr>
     <w:rPr>
-      <w:rFonts w:asciiTheme="majorHAnsi" w:cstheme="majorBidi" w:eastAsiaTheme="majorEastAsia" w:hAnsiTheme="majorHAnsi"/>
-      <w:color w:themeColor="accent1" w:val="4F81BD"/>
-      <w:sz w:val="24"/>
-      <w:szCs w:val="24"/>
+      <w:rFonts w:cstheme="majorBidi" w:eastAsiaTheme="majorEastAsia"/>
+      <w:i/>
+      <w:iCs/>
+      <w:color w:themeColor="text1" w:themeTint="D8" w:val="272727"/>
     </w:rPr>
   </w:style>
   <w:style w:styleId="Heading9" w:type="paragraph">
-    <w:name w:val="Heading 9"/>
+    <w:name w:val="heading 9"/>
     <w:basedOn w:val="Normal"/>
     <w:next w:val="BodyText"/>
+    <w:link w:val="Heading9Char"/>
     <w:uiPriority w:val="9"/>
+    <w:semiHidden/>
     <w:unhideWhenUsed/>
     <w:qFormat/>
+    <w:rsid w:val="00A10FD9"/>
     <w:pPr>
       <w:keepNext/>
       <w:keepLines/>
-      <w:spacing w:after="0" w:before="200"/>
+      <w:spacing w:after="0"/>
       <w:outlineLvl w:val="8"/>
     </w:pPr>
     <w:rPr>
+      <w:rFonts w:cstheme="majorBidi" w:eastAsiaTheme="majorEastAsia"/>
+      <w:color w:themeColor="text1" w:themeTint="D8" w:val="272727"/>
+    </w:rPr>
+  </w:style>
+  <w:style w:customStyle="1" w:styleId="Heading1Char" w:type="character">
+    <w:name w:val="Heading 1 Char"/>
+    <w:basedOn w:val="DefaultParagraphFont"/>
+    <w:link w:val="Heading1"/>
+    <w:uiPriority w:val="9"/>
+    <w:rsid w:val="00A10FD9"/>
+    <w:rPr>
       <w:rFonts w:asciiTheme="majorHAnsi" w:cstheme="majorBidi" w:eastAsiaTheme="majorEastAsia" w:hAnsiTheme="majorHAnsi"/>
-      <w:color w:themeColor="accent1" w:val="4F81BD"/>
-      <w:sz w:val="24"/>
-      <w:szCs w:val="24"/>
+      <w:color w:themeColor="accent1" w:themeShade="BF" w:val="0F4761"/>
+      <w:sz w:val="40"/>
+      <w:szCs w:val="40"/>
+    </w:rPr>
+  </w:style>
+  <w:style w:customStyle="1" w:styleId="Heading2Char" w:type="character">
+    <w:name w:val="Heading 2 Char"/>
+    <w:basedOn w:val="DefaultParagraphFont"/>
+    <w:link w:val="Heading2"/>
+    <w:uiPriority w:val="9"/>
+    <w:semiHidden/>
+    <w:rsid w:val="00A10FD9"/>
+    <w:rPr>
+      <w:rFonts w:asciiTheme="majorHAnsi" w:cstheme="majorBidi" w:eastAsiaTheme="majorEastAsia" w:hAnsiTheme="majorHAnsi"/>
+      <w:color w:themeColor="accent1" w:themeShade="BF" w:val="0F4761"/>
+      <w:sz w:val="32"/>
+      <w:szCs w:val="32"/>
+    </w:rPr>
+  </w:style>
+  <w:style w:customStyle="1" w:styleId="Heading3Char" w:type="character">
+    <w:name w:val="Heading 3 Char"/>
+    <w:basedOn w:val="DefaultParagraphFont"/>
+    <w:link w:val="Heading3"/>
+    <w:uiPriority w:val="9"/>
+    <w:semiHidden/>
+    <w:rsid w:val="00A10FD9"/>
+    <w:rPr>
+      <w:rFonts w:cstheme="majorBidi" w:eastAsiaTheme="majorEastAsia"/>
+      <w:color w:themeColor="accent1" w:themeShade="BF" w:val="0F4761"/>
+      <w:sz w:val="28"/>
+      <w:szCs w:val="28"/>
+    </w:rPr>
+  </w:style>
+  <w:style w:customStyle="1" w:styleId="Heading4Char" w:type="character">
+    <w:name w:val="Heading 4 Char"/>
+    <w:basedOn w:val="DefaultParagraphFont"/>
+    <w:link w:val="Heading4"/>
+    <w:uiPriority w:val="9"/>
+    <w:semiHidden/>
+    <w:rsid w:val="00A10FD9"/>
+    <w:rPr>
+      <w:rFonts w:cstheme="majorBidi" w:eastAsiaTheme="majorEastAsia"/>
+      <w:i/>
+      <w:iCs/>
+      <w:color w:themeColor="accent1" w:themeShade="BF" w:val="0F4761"/>
+    </w:rPr>
+  </w:style>
+  <w:style w:customStyle="1" w:styleId="Heading5Char" w:type="character">
+    <w:name w:val="Heading 5 Char"/>
+    <w:basedOn w:val="DefaultParagraphFont"/>
+    <w:link w:val="Heading5"/>
+    <w:uiPriority w:val="9"/>
+    <w:semiHidden/>
+    <w:rsid w:val="00A10FD9"/>
+    <w:rPr>
+      <w:rFonts w:cstheme="majorBidi" w:eastAsiaTheme="majorEastAsia"/>
+      <w:color w:themeColor="accent1" w:themeShade="BF" w:val="0F4761"/>
+    </w:rPr>
+  </w:style>
+  <w:style w:customStyle="1" w:styleId="Heading6Char" w:type="character">
+    <w:name w:val="Heading 6 Char"/>
+    <w:basedOn w:val="DefaultParagraphFont"/>
+    <w:link w:val="Heading6"/>
+    <w:uiPriority w:val="9"/>
+    <w:semiHidden/>
+    <w:rsid w:val="00A10FD9"/>
+    <w:rPr>
+      <w:rFonts w:cstheme="majorBidi" w:eastAsiaTheme="majorEastAsia"/>
+      <w:i/>
+      <w:iCs/>
+      <w:color w:themeColor="text1" w:themeTint="A6" w:val="595959"/>
+    </w:rPr>
+  </w:style>
+  <w:style w:customStyle="1" w:styleId="Heading7Char" w:type="character">
+    <w:name w:val="Heading 7 Char"/>
+    <w:basedOn w:val="DefaultParagraphFont"/>
+    <w:link w:val="Heading7"/>
+    <w:uiPriority w:val="9"/>
+    <w:semiHidden/>
+    <w:rsid w:val="00A10FD9"/>
+    <w:rPr>
+      <w:rFonts w:cstheme="majorBidi" w:eastAsiaTheme="majorEastAsia"/>
+      <w:color w:themeColor="text1" w:themeTint="A6" w:val="595959"/>
+    </w:rPr>
+  </w:style>
+  <w:style w:customStyle="1" w:styleId="Heading8Char" w:type="character">
+    <w:name w:val="Heading 8 Char"/>
+    <w:basedOn w:val="DefaultParagraphFont"/>
+    <w:link w:val="Heading8"/>
+    <w:uiPriority w:val="9"/>
+    <w:semiHidden/>
+    <w:rsid w:val="00A10FD9"/>
+    <w:rPr>
+      <w:rFonts w:cstheme="majorBidi" w:eastAsiaTheme="majorEastAsia"/>
+      <w:i/>
+      <w:iCs/>
+      <w:color w:themeColor="text1" w:themeTint="D8" w:val="272727"/>
+    </w:rPr>
+  </w:style>
+  <w:style w:customStyle="1" w:styleId="Heading9Char" w:type="character">
+    <w:name w:val="Heading 9 Char"/>
+    <w:basedOn w:val="DefaultParagraphFont"/>
+    <w:link w:val="Heading9"/>
+    <w:uiPriority w:val="9"/>
+    <w:semiHidden/>
+    <w:rsid w:val="00A10FD9"/>
+    <w:rPr>
+      <w:rFonts w:cstheme="majorBidi" w:eastAsiaTheme="majorEastAsia"/>
+      <w:color w:themeColor="text1" w:themeTint="D8" w:val="272727"/>
     </w:rPr>
   </w:style>
   <w:style w:styleId="BlockText" w:type="paragraph">
@@ -2499,8 +2692,8 @@
   </w:style>
   <w:style w:styleId="FootnoteBlockText" w:type="paragraph">
     <w:name w:val="Footnote Block Text"/>
-    <w:basedOn w:val="Footnote Text"/>
-    <w:next w:val="Footnote Text"/>
+    <w:basedOn w:val="FootnoteText"/>
+    <w:next w:val="FootnoteText"/>
     <w:uiPriority w:val="9"/>
     <w:unhideWhenUsed/>
     <w:qFormat/>
@@ -2892,44 +3085,44 @@
         <a:sysClr val="window" lastClr="FFFFFF"/>
       </a:lt1>
       <a:dk2>
-        <a:srgbClr val="1F497D"/>
+        <a:srgbClr val="0E2841"/>
       </a:dk2>
       <a:lt2>
-        <a:srgbClr val="EEECE1"/>
+        <a:srgbClr val="E8E8E8"/>
       </a:lt2>
       <a:accent1>
-        <a:srgbClr val="4F81BD"/>
+        <a:srgbClr val="156082"/>
       </a:accent1>
       <a:accent2>
-        <a:srgbClr val="C0504D"/>
+        <a:srgbClr val="E97132"/>
       </a:accent2>
       <a:accent3>
-        <a:srgbClr val="9BBB59"/>
+        <a:srgbClr val="196B24"/>
       </a:accent3>
       <a:accent4>
-        <a:srgbClr val="8064A2"/>
+        <a:srgbClr val="0F9ED5"/>
       </a:accent4>
       <a:accent5>
-        <a:srgbClr val="4BACC6"/>
+        <a:srgbClr val="A02B93"/>
       </a:accent5>
       <a:accent6>
-        <a:srgbClr val="F79646"/>
+        <a:srgbClr val="4EA72E"/>
       </a:accent6>
       <a:hlink>
-        <a:srgbClr val="0000FF"/>
+        <a:srgbClr val="467886"/>
       </a:hlink>
       <a:folHlink>
-        <a:srgbClr val="800080"/>
+        <a:srgbClr val="96607D"/>
       </a:folHlink>
     </a:clrScheme>
     <a:fontScheme name="Office">
       <a:majorFont>
-        <a:latin typeface="Calibri"/>
+        <a:latin typeface="Aptos Display" panose="02110004020202020204"/>
         <a:ea typeface=""/>
         <a:cs typeface=""/>
-        <a:font script="Jpan" typeface="ＭＳ ゴシック"/>
+        <a:font script="Jpan" typeface="游ゴシック Light"/>
         <a:font script="Hang" typeface="맑은 고딕"/>
-        <a:font script="Hans" typeface="宋体"/>
+        <a:font script="Hans" typeface="等线 Light"/>
         <a:font script="Hant" typeface="新細明體"/>
         <a:font script="Arab" typeface="Times New Roman"/>
         <a:font script="Hebr" typeface="Times New Roman"/>
@@ -2956,14 +3149,32 @@
         <a:font script="Mong" typeface="Mongolian Baiti"/>
         <a:font script="Viet" typeface="Times New Roman"/>
         <a:font script="Uigh" typeface="Microsoft Uighur"/>
+        <a:font script="Geor" typeface="Sylfaen"/>
+        <a:font script="Armn" typeface="Arial"/>
+        <a:font script="Bugi" typeface="Leelawadee UI"/>
+        <a:font script="Bopo" typeface="Microsoft JhengHei"/>
+        <a:font script="Java" typeface="Javanese Text"/>
+        <a:font script="Lisu" typeface="Segoe UI"/>
+        <a:font script="Mymr" typeface="Myanmar Text"/>
+        <a:font script="Nkoo" typeface="Ebrima"/>
+        <a:font script="Olck" typeface="Nirmala UI"/>
+        <a:font script="Osma" typeface="Ebrima"/>
+        <a:font script="Phag" typeface="Phagspa"/>
+        <a:font script="Syrn" typeface="Estrangelo Edessa"/>
+        <a:font script="Syrj" typeface="Estrangelo Edessa"/>
+        <a:font script="Syre" typeface="Estrangelo Edessa"/>
+        <a:font script="Sora" typeface="Nirmala UI"/>
+        <a:font script="Tale" typeface="Microsoft Tai Le"/>
+        <a:font script="Talu" typeface="Microsoft New Tai Lue"/>
+        <a:font script="Tfng" typeface="Ebrima"/>
       </a:majorFont>
       <a:minorFont>
-        <a:latin typeface="Cambria"/>
+        <a:latin typeface="Aptos" panose="02110004020202020204"/>
         <a:ea typeface=""/>
         <a:cs typeface=""/>
-        <a:font script="Jpan" typeface="ＭＳ 明朝"/>
+        <a:font script="Jpan" typeface="游明朝"/>
         <a:font script="Hang" typeface="맑은 고딕"/>
-        <a:font script="Hans" typeface="宋体"/>
+        <a:font script="Hans" typeface="等线"/>
         <a:font script="Hant" typeface="新細明體"/>
         <a:font script="Arab" typeface="Arial"/>
         <a:font script="Hebr" typeface="Arial"/>
@@ -2990,6 +3201,24 @@
         <a:font script="Mong" typeface="Mongolian Baiti"/>
         <a:font script="Viet" typeface="Arial"/>
         <a:font script="Uigh" typeface="Microsoft Uighur"/>
+        <a:font script="Geor" typeface="Sylfaen"/>
+        <a:font script="Armn" typeface="Arial"/>
+        <a:font script="Bugi" typeface="Leelawadee UI"/>
+        <a:font script="Bopo" typeface="Microsoft JhengHei"/>
+        <a:font script="Java" typeface="Javanese Text"/>
+        <a:font script="Lisu" typeface="Segoe UI"/>
+        <a:font script="Mymr" typeface="Myanmar Text"/>
+        <a:font script="Nkoo" typeface="Ebrima"/>
+        <a:font script="Olck" typeface="Nirmala UI"/>
+        <a:font script="Osma" typeface="Ebrima"/>
+        <a:font script="Phag" typeface="Phagspa"/>
+        <a:font script="Syrn" typeface="Estrangelo Edessa"/>
+        <a:font script="Syrj" typeface="Estrangelo Edessa"/>
+        <a:font script="Syre" typeface="Estrangelo Edessa"/>
+        <a:font script="Sora" typeface="Nirmala UI"/>
+        <a:font script="Tale" typeface="Microsoft Tai Le"/>
+        <a:font script="Talu" typeface="Microsoft New Tai Lue"/>
+        <a:font script="Tfng" typeface="Ebrima"/>
       </a:minorFont>
     </a:fontScheme>
     <a:fmtScheme name="Office">
@@ -3001,200 +3230,141 @@
           <a:gsLst>
             <a:gs pos="0">
               <a:schemeClr val="phClr">
-                <a:tint val="50000"/>
-                <a:satMod val="300000"/>
+                <a:lumMod val="110000"/>
+                <a:satMod val="105000"/>
+                <a:tint val="67000"/>
               </a:schemeClr>
             </a:gs>
-            <a:gs pos="35000">
+            <a:gs pos="50000">
               <a:schemeClr val="phClr">
-                <a:tint val="37000"/>
-                <a:satMod val="300000"/>
+                <a:lumMod val="105000"/>
+                <a:satMod val="103000"/>
+                <a:tint val="73000"/>
               </a:schemeClr>
             </a:gs>
             <a:gs pos="100000">
               <a:schemeClr val="phClr">
-                <a:tint val="15000"/>
-                <a:satMod val="350000"/>
+                <a:lumMod val="105000"/>
+                <a:satMod val="109000"/>
+                <a:tint val="81000"/>
               </a:schemeClr>
             </a:gs>
           </a:gsLst>
-          <a:lin ang="16200000" scaled="1"/>
+          <a:lin ang="5400000" scaled="0"/>
         </a:gradFill>
         <a:gradFill rotWithShape="1">
           <a:gsLst>
             <a:gs pos="0">
               <a:schemeClr val="phClr">
-                <a:tint val="100000"/>
+                <a:satMod val="103000"/>
+                <a:lumMod val="102000"/>
+                <a:tint val="94000"/>
+              </a:schemeClr>
+            </a:gs>
+            <a:gs pos="50000">
+              <a:schemeClr val="phClr">
+                <a:satMod val="110000"/>
+                <a:lumMod val="100000"/>
                 <a:shade val="100000"/>
-                <a:satMod val="130000"/>
               </a:schemeClr>
             </a:gs>
             <a:gs pos="100000">
               <a:schemeClr val="phClr">
-                <a:tint val="50000"/>
-                <a:shade val="100000"/>
-                <a:satMod val="350000"/>
+                <a:lumMod val="99000"/>
+                <a:satMod val="120000"/>
+                <a:shade val="78000"/>
               </a:schemeClr>
             </a:gs>
           </a:gsLst>
-          <a:lin ang="16200000" scaled="0"/>
+          <a:lin ang="5400000" scaled="0"/>
         </a:gradFill>
       </a:fillStyleLst>
       <a:lnStyleLst>
-        <a:ln w="9525" cap="flat" cmpd="sng" algn="ctr">
-          <a:solidFill>
-            <a:schemeClr val="phClr">
-              <a:shade val="95000"/>
-              <a:satMod val="105000"/>
-            </a:schemeClr>
-          </a:solidFill>
-          <a:prstDash val="solid"/>
-        </a:ln>
-        <a:ln w="25400" cap="flat" cmpd="sng" algn="ctr">
+        <a:ln w="6350" cap="flat" cmpd="sng" algn="ctr">
           <a:solidFill>
             <a:schemeClr val="phClr"/>
           </a:solidFill>
           <a:prstDash val="solid"/>
+          <a:miter lim="800000"/>
         </a:ln>
-        <a:ln w="38100" cap="flat" cmpd="sng" algn="ctr">
+        <a:ln w="12700" cap="flat" cmpd="sng" algn="ctr">
           <a:solidFill>
             <a:schemeClr val="phClr"/>
           </a:solidFill>
           <a:prstDash val="solid"/>
+          <a:miter lim="800000"/>
+        </a:ln>
+        <a:ln w="19050" cap="flat" cmpd="sng" algn="ctr">
+          <a:solidFill>
+            <a:schemeClr val="phClr"/>
+          </a:solidFill>
+          <a:prstDash val="solid"/>
+          <a:miter lim="800000"/>
         </a:ln>
       </a:lnStyleLst>
       <a:effectStyleLst>
         <a:effectStyle>
+          <a:effectLst/>
+        </a:effectStyle>
+        <a:effectStyle>
+          <a:effectLst/>
+        </a:effectStyle>
+        <a:effectStyle>
           <a:effectLst>
-            <a:outerShdw blurRad="40000" dist="20000" dir="5400000" rotWithShape="0">
+            <a:outerShdw blurRad="57150" dist="19050" dir="5400000" algn="ctr" rotWithShape="0">
               <a:srgbClr val="000000">
-                <a:alpha val="38000"/>
+                <a:alpha val="63000"/>
               </a:srgbClr>
             </a:outerShdw>
           </a:effectLst>
-        </a:effectStyle>
-        <a:effectStyle>
-          <a:effectLst>
-            <a:outerShdw blurRad="40000" dist="23000" dir="5400000" rotWithShape="0">
-              <a:srgbClr val="000000">
-                <a:alpha val="35000"/>
-              </a:srgbClr>
-            </a:outerShdw>
-          </a:effectLst>
-        </a:effectStyle>
-        <a:effectStyle>
-          <a:effectLst>
-            <a:outerShdw blurRad="40000" dist="23000" dir="5400000" rotWithShape="0">
-              <a:srgbClr val="000000">
-                <a:alpha val="35000"/>
-              </a:srgbClr>
-            </a:outerShdw>
-          </a:effectLst>
-          <a:scene3d>
-            <a:camera prst="orthographicFront">
-              <a:rot lat="0" lon="0" rev="0"/>
-            </a:camera>
-            <a:lightRig rig="threePt" dir="t">
-              <a:rot lat="0" lon="0" rev="1200000"/>
-            </a:lightRig>
-          </a:scene3d>
-          <a:sp3d>
-            <a:bevelT w="63500" h="25400"/>
-          </a:sp3d>
         </a:effectStyle>
       </a:effectStyleLst>
       <a:bgFillStyleLst>
         <a:solidFill>
           <a:schemeClr val="phClr"/>
         </a:solidFill>
+        <a:solidFill>
+          <a:schemeClr val="phClr">
+            <a:tint val="95000"/>
+            <a:satMod val="170000"/>
+          </a:schemeClr>
+        </a:solidFill>
         <a:gradFill rotWithShape="1">
           <a:gsLst>
             <a:gs pos="0">
               <a:schemeClr val="phClr">
-                <a:tint val="40000"/>
-                <a:satMod val="350000"/>
+                <a:tint val="93000"/>
+                <a:satMod val="150000"/>
+                <a:shade val="98000"/>
+                <a:lumMod val="102000"/>
               </a:schemeClr>
             </a:gs>
-            <a:gs pos="40000">
+            <a:gs pos="50000">
               <a:schemeClr val="phClr">
-                <a:tint val="45000"/>
-                <a:shade val="99000"/>
-                <a:satMod val="350000"/>
+                <a:tint val="98000"/>
+                <a:satMod val="130000"/>
+                <a:shade val="90000"/>
+                <a:lumMod val="103000"/>
               </a:schemeClr>
             </a:gs>
             <a:gs pos="100000">
               <a:schemeClr val="phClr">
-                <a:shade val="20000"/>
-                <a:satMod val="255000"/>
+                <a:shade val="63000"/>
+                <a:satMod val="120000"/>
               </a:schemeClr>
             </a:gs>
           </a:gsLst>
-          <a:path path="circle">
-            <a:fillToRect l="50000" t="-80000" r="50000" b="180000"/>
-          </a:path>
-        </a:gradFill>
-        <a:gradFill rotWithShape="1">
-          <a:gsLst>
-            <a:gs pos="0">
-              <a:schemeClr val="phClr">
-                <a:tint val="80000"/>
-                <a:satMod val="300000"/>
-              </a:schemeClr>
-            </a:gs>
-            <a:gs pos="100000">
-              <a:schemeClr val="phClr">
-                <a:shade val="30000"/>
-                <a:satMod val="200000"/>
-              </a:schemeClr>
-            </a:gs>
-          </a:gsLst>
-          <a:path path="circle">
-            <a:fillToRect l="50000" t="50000" r="50000" b="50000"/>
-          </a:path>
+          <a:lin ang="5400000" scaled="0"/>
         </a:gradFill>
       </a:bgFillStyleLst>
     </a:fmtScheme>
   </a:themeElements>
-  <a:objectDefaults>
-    <a:spDef>
-      <a:spPr/>
-      <a:bodyPr/>
-      <a:lstStyle/>
-      <a:style>
-        <a:lnRef idx="1">
-          <a:schemeClr val="accent1"/>
-        </a:lnRef>
-        <a:fillRef idx="3">
-          <a:schemeClr val="accent1"/>
-        </a:fillRef>
-        <a:effectRef idx="2">
-          <a:schemeClr val="accent1"/>
-        </a:effectRef>
-        <a:fontRef idx="minor">
-          <a:schemeClr val="lt1"/>
-        </a:fontRef>
-      </a:style>
-    </a:spDef>
-    <a:lnDef>
-      <a:spPr/>
-      <a:bodyPr/>
-      <a:lstStyle/>
-      <a:style>
-        <a:lnRef idx="2">
-          <a:schemeClr val="accent1"/>
-        </a:lnRef>
-        <a:fillRef idx="0">
-          <a:schemeClr val="accent1"/>
-        </a:fillRef>
-        <a:effectRef idx="1">
-          <a:schemeClr val="accent1"/>
-        </a:effectRef>
-        <a:fontRef idx="minor">
-          <a:schemeClr val="tx1"/>
-        </a:fontRef>
-      </a:style>
-    </a:lnDef>
-  </a:objectDefaults>
+  <a:objectDefaults/>
   <a:extraClrSchemeLst/>
+  <a:extLst>
+    <a:ext uri="{05A4C25C-085E-4340-85A3-A5531E510DB2}">
+      <thm15:themeFamily xmlns:thm15="http://schemas.microsoft.com/office/thememl/2012/main" name="Office Theme" id="{2E142A2C-CD16-42D6-873A-C26D2A0506FA}" vid="{1BDDFF52-6CD6-40A5-AB3C-68EB2F1E4D0A}"/>
+    </a:ext>
+  </a:extLst>
 </a:theme>
 </file>
</xml_diff>